<commit_message>
Updated order in implementation plan
</commit_message>
<xml_diff>
--- a/implementatieplannen/working/Implementatieplan.docx
+++ b/implementatieplannen/working/Implementatieplan.docx
@@ -4,21 +4,29 @@
   <w:body>
     <w:p>
       <w:pPr>
-        <w:pStyle w:val="Heading1"/>
-        <w:rPr>
-          <w:lang w:val="nl-NL"/>
-        </w:rPr>
-      </w:pPr>
-      <w:r>
-        <w:rPr>
-          <w:lang w:val="nl-NL"/>
-        </w:rPr>
-        <w:t>Image scaling</w:t>
-      </w:r>
+        <w:pStyle w:val="Kop1"/>
+        <w:rPr>
+          <w:lang w:val="nl-NL"/>
+        </w:rPr>
+      </w:pPr>
+      <w:r>
+        <w:rPr>
+          <w:lang w:val="nl-NL"/>
+        </w:rPr>
+        <w:t xml:space="preserve">Image </w:t>
+      </w:r>
+      <w:proofErr w:type="spellStart"/>
+      <w:r>
+        <w:rPr>
+          <w:lang w:val="nl-NL"/>
+        </w:rPr>
+        <w:t>scaling</w:t>
+      </w:r>
+      <w:proofErr w:type="spellEnd"/>
     </w:p>
     <w:p>
       <w:pPr>
-        <w:pStyle w:val="Heading2"/>
+        <w:pStyle w:val="Kop2"/>
         <w:rPr>
           <w:lang w:val="nl-NL"/>
         </w:rPr>
@@ -45,7 +53,7 @@
     </w:p>
     <w:p>
       <w:pPr>
-        <w:pStyle w:val="Heading2"/>
+        <w:pStyle w:val="Kop2"/>
         <w:rPr>
           <w:lang w:val="nl-NL"/>
         </w:rPr>
@@ -67,7 +75,21 @@
         <w:rPr>
           <w:lang w:val="nl-NL"/>
         </w:rPr>
-        <w:t xml:space="preserve">Het doel van image scaling is om een afbeelding van zijn oorspronkelijke grootte naar de juiste grootte voor verdere processing te brengen, wat momenteel </w:t>
+        <w:t xml:space="preserve">Het doel van image </w:t>
+      </w:r>
+      <w:proofErr w:type="spellStart"/>
+      <w:r>
+        <w:rPr>
+          <w:lang w:val="nl-NL"/>
+        </w:rPr>
+        <w:t>scaling</w:t>
+      </w:r>
+      <w:proofErr w:type="spellEnd"/>
+      <w:r>
+        <w:rPr>
+          <w:lang w:val="nl-NL"/>
+        </w:rPr>
+        <w:t xml:space="preserve"> is om een afbeelding van zijn oorspronkelijke grootte naar de juiste grootte voor verdere processing te brengen, wat momenteel </w:t>
       </w:r>
       <w:r>
         <w:rPr>
@@ -78,7 +100,7 @@
     </w:p>
     <w:p>
       <w:pPr>
-        <w:pStyle w:val="Heading2"/>
+        <w:pStyle w:val="Kop2"/>
         <w:rPr>
           <w:lang w:val="nl-NL"/>
         </w:rPr>
@@ -100,7 +122,21 @@
         <w:rPr>
           <w:lang w:val="nl-NL"/>
         </w:rPr>
-        <w:t>We zijn uitgekomen op de volgende methoden om een afbeelding omlaag te schalen (decimation).</w:t>
+        <w:t>We zijn uitgekomen op de volgende methoden om een afbeelding omlaag te schalen (</w:t>
+      </w:r>
+      <w:proofErr w:type="spellStart"/>
+      <w:r>
+        <w:rPr>
+          <w:lang w:val="nl-NL"/>
+        </w:rPr>
+        <w:t>decimation</w:t>
+      </w:r>
+      <w:proofErr w:type="spellEnd"/>
+      <w:r>
+        <w:rPr>
+          <w:lang w:val="nl-NL"/>
+        </w:rPr>
+        <w:t>).</w:t>
       </w:r>
     </w:p>
     <w:p>
@@ -133,7 +169,7 @@
     </w:p>
     <w:p>
       <w:pPr>
-        <w:pStyle w:val="ListParagraph"/>
+        <w:pStyle w:val="Lijstalinea"/>
         <w:numPr>
           <w:ilvl w:val="0"/>
           <w:numId w:val="4"/>
@@ -164,10 +200,16 @@
         </w:rPr>
         <w:t xml:space="preserve"> Bij deze methode kiezen we simpelweg de middelste pixel van de oorspronkelijke pixels.</w:t>
       </w:r>
+      <w:r>
+        <w:rPr>
+          <w:lang w:val="nl-NL"/>
+        </w:rPr>
+        <w:t xml:space="preserve"> </w:t>
+      </w:r>
     </w:p>
     <w:p>
       <w:pPr>
-        <w:pStyle w:val="ListParagraph"/>
+        <w:pStyle w:val="Lijstalinea"/>
         <w:numPr>
           <w:ilvl w:val="0"/>
           <w:numId w:val="4"/>
@@ -178,23 +220,57 @@
           <w:lang w:val="nl-NL"/>
         </w:rPr>
       </w:pPr>
+      <w:proofErr w:type="spellStart"/>
       <w:r>
         <w:rPr>
           <w:b/>
           <w:lang w:val="nl-NL"/>
         </w:rPr>
-        <w:t>Linear:</w:t>
-      </w:r>
-      <w:r>
-        <w:rPr>
-          <w:lang w:val="nl-NL"/>
-        </w:rPr>
-        <w:t xml:space="preserve"> Hierbij bepalen we het gemiddelde van alle beschouwde pixels en dit wordt de nieuwe waarde.</w:t>
+        <w:t>Median</w:t>
+      </w:r>
+      <w:proofErr w:type="spellEnd"/>
+      <w:r>
+        <w:rPr>
+          <w:b/>
+          <w:lang w:val="nl-NL"/>
+        </w:rPr>
+        <w:t>:</w:t>
+      </w:r>
+      <w:r>
+        <w:rPr>
+          <w:b/>
+          <w:lang w:val="nl-NL"/>
+        </w:rPr>
+        <w:t xml:space="preserve"> </w:t>
+      </w:r>
+      <w:r>
+        <w:rPr>
+          <w:lang w:val="nl-NL"/>
+        </w:rPr>
+        <w:t xml:space="preserve">De methode zet de waardes van de beschouwde pixels op volgorde van grootte en kiest hieruit </w:t>
+      </w:r>
+      <w:r>
+        <w:rPr>
+          <w:lang w:val="nl-NL"/>
+        </w:rPr>
+        <w:t>de</w:t>
+      </w:r>
+      <w:r>
+        <w:rPr>
+          <w:lang w:val="nl-NL"/>
+        </w:rPr>
+        <w:t xml:space="preserve"> middelste waarde</w:t>
+      </w:r>
+      <w:r>
+        <w:rPr>
+          <w:lang w:val="nl-NL"/>
+        </w:rPr>
+        <w:t>.</w:t>
       </w:r>
     </w:p>
     <w:p>
       <w:pPr>
-        <w:pStyle w:val="ListParagraph"/>
+        <w:pStyle w:val="Lijstalinea"/>
         <w:numPr>
           <w:ilvl w:val="0"/>
           <w:numId w:val="4"/>
@@ -205,23 +281,32 @@
           <w:lang w:val="nl-NL"/>
         </w:rPr>
       </w:pPr>
+      <w:proofErr w:type="spellStart"/>
       <w:r>
         <w:rPr>
           <w:b/>
           <w:lang w:val="nl-NL"/>
         </w:rPr>
-        <w:t>Bilinear:</w:t>
-      </w:r>
-      <w:r>
-        <w:rPr>
-          <w:lang w:val="nl-NL"/>
-        </w:rPr>
-        <w:t xml:space="preserve"> Hier bepalen we het gewogen gemiddelde van de beschouwde pixels, bijvoorbeeld aan de hand van een Gaussian.</w:t>
+        <w:t>Linear</w:t>
+      </w:r>
+      <w:proofErr w:type="spellEnd"/>
+      <w:r>
+        <w:rPr>
+          <w:b/>
+          <w:lang w:val="nl-NL"/>
+        </w:rPr>
+        <w:t>:</w:t>
+      </w:r>
+      <w:r>
+        <w:rPr>
+          <w:lang w:val="nl-NL"/>
+        </w:rPr>
+        <w:t xml:space="preserve"> Hierbij bepalen we het gemiddelde van alle beschouwde pixels en dit wordt de nieuwe waarde.</w:t>
       </w:r>
     </w:p>
     <w:p>
       <w:pPr>
-        <w:pStyle w:val="ListParagraph"/>
+        <w:pStyle w:val="Lijstalinea"/>
         <w:numPr>
           <w:ilvl w:val="0"/>
           <w:numId w:val="4"/>
@@ -232,43 +317,47 @@
           <w:lang w:val="nl-NL"/>
         </w:rPr>
       </w:pPr>
+      <w:proofErr w:type="spellStart"/>
       <w:r>
         <w:rPr>
           <w:b/>
           <w:lang w:val="nl-NL"/>
         </w:rPr>
-        <w:t>Median:</w:t>
-      </w:r>
+        <w:t>Bilinear</w:t>
+      </w:r>
+      <w:proofErr w:type="spellEnd"/>
       <w:r>
         <w:rPr>
           <w:b/>
           <w:lang w:val="nl-NL"/>
         </w:rPr>
+        <w:t>:</w:t>
+      </w:r>
+      <w:r>
+        <w:rPr>
+          <w:lang w:val="nl-NL"/>
+        </w:rPr>
+        <w:t xml:space="preserve"> Hier bepalen we het gewogen gemiddelde van de beschouwde pixels, bijvoorbeeld aan de hand van een </w:t>
+      </w:r>
+      <w:proofErr w:type="spellStart"/>
+      <w:r>
+        <w:rPr>
+          <w:lang w:val="nl-NL"/>
+        </w:rPr>
+        <w:t>Gaussian</w:t>
+      </w:r>
+      <w:proofErr w:type="spellEnd"/>
+      <w:r>
+        <w:rPr>
+          <w:lang w:val="nl-NL"/>
+        </w:rPr>
+        <w:t>.</w:t>
+      </w:r>
+      <w:r>
+        <w:rPr>
+          <w:lang w:val="nl-NL"/>
+        </w:rPr>
         <w:t xml:space="preserve"> </w:t>
-      </w:r>
-      <w:r>
-        <w:rPr>
-          <w:lang w:val="nl-NL"/>
-        </w:rPr>
-        <w:t xml:space="preserve">De methode zet de waardes van de beschouwde pixels op volgorde van grootte en kiest hieruit </w:t>
-      </w:r>
-      <w:r>
-        <w:rPr>
-          <w:lang w:val="nl-NL"/>
-        </w:rPr>
-        <w:t>de</w:t>
-      </w:r>
-      <w:r>
-        <w:rPr>
-          <w:lang w:val="nl-NL"/>
-        </w:rPr>
-        <w:t xml:space="preserve"> middelste waarde</w:t>
-      </w:r>
-      <w:r>
-        <w:rPr>
-          <w:lang w:val="nl-NL"/>
-        </w:rPr>
-        <w:t>.</w:t>
       </w:r>
     </w:p>
     <w:p>
@@ -281,7 +370,7 @@
     </w:p>
     <w:p>
       <w:pPr>
-        <w:pStyle w:val="ListParagraph"/>
+        <w:pStyle w:val="Lijstalinea"/>
         <w:numPr>
           <w:ilvl w:val="0"/>
           <w:numId w:val="4"/>
@@ -290,22 +379,40 @@
           <w:lang w:val="nl-NL"/>
         </w:rPr>
       </w:pPr>
-      <w:r>
-        <w:rPr>
-          <w:lang w:val="nl-NL"/>
-        </w:rPr>
-        <w:t xml:space="preserve">Conditional </w:t>
-      </w:r>
-      <w:r>
-        <w:rPr>
-          <w:lang w:val="nl-NL"/>
-        </w:rPr>
-        <w:t>scaling toepassen na bepalen van (relatieve) pixelwaardes</w:t>
+      <w:bookmarkStart w:id="0" w:name="_GoBack"/>
+      <w:bookmarkEnd w:id="0"/>
+      <w:proofErr w:type="spellStart"/>
+      <w:r>
+        <w:rPr>
+          <w:lang w:val="nl-NL"/>
+        </w:rPr>
+        <w:t>Conditional</w:t>
+      </w:r>
+      <w:proofErr w:type="spellEnd"/>
+      <w:r>
+        <w:rPr>
+          <w:lang w:val="nl-NL"/>
+        </w:rPr>
+        <w:t xml:space="preserve"> </w:t>
+      </w:r>
+      <w:proofErr w:type="spellStart"/>
+      <w:r>
+        <w:rPr>
+          <w:lang w:val="nl-NL"/>
+        </w:rPr>
+        <w:t>scaling</w:t>
+      </w:r>
+      <w:proofErr w:type="spellEnd"/>
+      <w:r>
+        <w:rPr>
+          <w:lang w:val="nl-NL"/>
+        </w:rPr>
+        <w:t xml:space="preserve"> toepassen na bepalen van (relatieve) pixelwaardes</w:t>
       </w:r>
     </w:p>
     <w:p>
       <w:pPr>
-        <w:pStyle w:val="Heading2"/>
+        <w:pStyle w:val="Kop2"/>
         <w:rPr>
           <w:lang w:val="nl-NL"/>
         </w:rPr>
@@ -329,12 +436,10 @@
         </w:rPr>
         <w:t>Wij willen alle vier beschreven methoden gaan maken, dit moet goed te doen zijn, aangezien ze allemaal gebaseerd zijn op box sampling, het enige verschil is de keuze die vervolgens wordt gemaakt.</w:t>
       </w:r>
-      <w:bookmarkStart w:id="0" w:name="_GoBack"/>
-      <w:bookmarkEnd w:id="0"/>
     </w:p>
     <w:p>
       <w:pPr>
-        <w:pStyle w:val="Heading2"/>
+        <w:pStyle w:val="Kop2"/>
         <w:rPr>
           <w:lang w:val="nl-NL"/>
         </w:rPr>
@@ -373,7 +478,7 @@
     </w:p>
     <w:p>
       <w:pPr>
-        <w:pStyle w:val="Heading2"/>
+        <w:pStyle w:val="Kop2"/>
         <w:rPr>
           <w:lang w:val="nl-NL"/>
         </w:rPr>
@@ -423,7 +528,7 @@
     <w:lvl w:ilvl="0">
       <w:start w:val="1"/>
       <w:numFmt w:val="decimal"/>
-      <w:pStyle w:val="Heading1"/>
+      <w:pStyle w:val="Kop1"/>
       <w:lvlText w:val="%1."/>
       <w:lvlJc w:val="left"/>
       <w:pPr>
@@ -436,7 +541,7 @@
     <w:lvl w:ilvl="1">
       <w:start w:val="1"/>
       <w:numFmt w:val="decimal"/>
-      <w:pStyle w:val="Heading2"/>
+      <w:pStyle w:val="Kop2"/>
       <w:lvlText w:val="%1.%2."/>
       <w:lvlJc w:val="left"/>
       <w:pPr>
@@ -1052,7 +1157,7 @@
     <w:lsdException w:name="Hashtag" w:semiHidden="1" w:unhideWhenUsed="1"/>
     <w:lsdException w:name="Unresolved Mention" w:semiHidden="1" w:unhideWhenUsed="1"/>
   </w:latentStyles>
-  <w:style w:type="paragraph" w:default="1" w:styleId="Normal">
+  <w:style w:type="paragraph" w:default="1" w:styleId="Standaard">
     <w:name w:val="Normal"/>
     <w:qFormat/>
     <w:rsid w:val="00DE73A8"/>
@@ -1064,11 +1169,11 @@
       <w:sz w:val="20"/>
     </w:rPr>
   </w:style>
-  <w:style w:type="paragraph" w:styleId="Heading1">
+  <w:style w:type="paragraph" w:styleId="Kop1">
     <w:name w:val="heading 1"/>
-    <w:basedOn w:val="Normal"/>
-    <w:next w:val="Normal"/>
-    <w:link w:val="Heading1Char"/>
+    <w:basedOn w:val="Standaard"/>
+    <w:next w:val="Standaard"/>
+    <w:link w:val="Kop1Char"/>
     <w:uiPriority w:val="9"/>
     <w:qFormat/>
     <w:rsid w:val="00DE73A8"/>
@@ -1091,11 +1196,11 @@
       <w:szCs w:val="28"/>
     </w:rPr>
   </w:style>
-  <w:style w:type="paragraph" w:styleId="Heading2">
+  <w:style w:type="paragraph" w:styleId="Kop2">
     <w:name w:val="heading 2"/>
-    <w:basedOn w:val="Normal"/>
-    <w:next w:val="Normal"/>
-    <w:link w:val="Heading2Char"/>
+    <w:basedOn w:val="Standaard"/>
+    <w:next w:val="Standaard"/>
+    <w:link w:val="Kop2Char"/>
     <w:uiPriority w:val="9"/>
     <w:unhideWhenUsed/>
     <w:qFormat/>
@@ -1119,11 +1224,11 @@
       <w:szCs w:val="26"/>
     </w:rPr>
   </w:style>
-  <w:style w:type="paragraph" w:styleId="Heading3">
+  <w:style w:type="paragraph" w:styleId="Kop3">
     <w:name w:val="heading 3"/>
-    <w:basedOn w:val="Normal"/>
-    <w:next w:val="Normal"/>
-    <w:link w:val="Heading3Char"/>
+    <w:basedOn w:val="Standaard"/>
+    <w:next w:val="Standaard"/>
+    <w:link w:val="Kop3Char"/>
     <w:uiPriority w:val="9"/>
     <w:semiHidden/>
     <w:unhideWhenUsed/>
@@ -1143,11 +1248,11 @@
       <w:color w:val="C00000"/>
     </w:rPr>
   </w:style>
-  <w:style w:type="paragraph" w:styleId="Heading4">
+  <w:style w:type="paragraph" w:styleId="Kop4">
     <w:name w:val="heading 4"/>
-    <w:basedOn w:val="Normal"/>
-    <w:next w:val="Normal"/>
-    <w:link w:val="Heading4Char"/>
+    <w:basedOn w:val="Standaard"/>
+    <w:next w:val="Standaard"/>
+    <w:link w:val="Kop4Char"/>
     <w:uiPriority w:val="9"/>
     <w:semiHidden/>
     <w:unhideWhenUsed/>
@@ -1168,11 +1273,11 @@
       <w:color w:val="4F81BD" w:themeColor="accent1"/>
     </w:rPr>
   </w:style>
-  <w:style w:type="paragraph" w:styleId="Heading5">
+  <w:style w:type="paragraph" w:styleId="Kop5">
     <w:name w:val="heading 5"/>
-    <w:basedOn w:val="Normal"/>
-    <w:next w:val="Normal"/>
-    <w:link w:val="Heading5Char"/>
+    <w:basedOn w:val="Standaard"/>
+    <w:next w:val="Standaard"/>
+    <w:link w:val="Kop5Char"/>
     <w:uiPriority w:val="9"/>
     <w:semiHidden/>
     <w:unhideWhenUsed/>
@@ -1189,11 +1294,11 @@
       <w:color w:val="243F60" w:themeColor="accent1" w:themeShade="7F"/>
     </w:rPr>
   </w:style>
-  <w:style w:type="paragraph" w:styleId="Heading6">
+  <w:style w:type="paragraph" w:styleId="Kop6">
     <w:name w:val="heading 6"/>
-    <w:basedOn w:val="Normal"/>
-    <w:next w:val="Normal"/>
-    <w:link w:val="Heading6Char"/>
+    <w:basedOn w:val="Standaard"/>
+    <w:next w:val="Standaard"/>
+    <w:link w:val="Kop6Char"/>
     <w:uiPriority w:val="9"/>
     <w:semiHidden/>
     <w:unhideWhenUsed/>
@@ -1212,11 +1317,11 @@
       <w:color w:val="243F60" w:themeColor="accent1" w:themeShade="7F"/>
     </w:rPr>
   </w:style>
-  <w:style w:type="paragraph" w:styleId="Heading7">
+  <w:style w:type="paragraph" w:styleId="Kop7">
     <w:name w:val="heading 7"/>
-    <w:basedOn w:val="Normal"/>
-    <w:next w:val="Normal"/>
-    <w:link w:val="Heading7Char"/>
+    <w:basedOn w:val="Standaard"/>
+    <w:next w:val="Standaard"/>
+    <w:link w:val="Kop7Char"/>
     <w:uiPriority w:val="9"/>
     <w:semiHidden/>
     <w:unhideWhenUsed/>
@@ -1235,11 +1340,11 @@
       <w:color w:val="404040" w:themeColor="text1" w:themeTint="BF"/>
     </w:rPr>
   </w:style>
-  <w:style w:type="paragraph" w:styleId="Heading8">
+  <w:style w:type="paragraph" w:styleId="Kop8">
     <w:name w:val="heading 8"/>
-    <w:basedOn w:val="Normal"/>
-    <w:next w:val="Normal"/>
-    <w:link w:val="Heading8Char"/>
+    <w:basedOn w:val="Standaard"/>
+    <w:next w:val="Standaard"/>
+    <w:link w:val="Kop8Char"/>
     <w:uiPriority w:val="9"/>
     <w:semiHidden/>
     <w:unhideWhenUsed/>
@@ -1257,11 +1362,11 @@
       <w:szCs w:val="20"/>
     </w:rPr>
   </w:style>
-  <w:style w:type="paragraph" w:styleId="Heading9">
+  <w:style w:type="paragraph" w:styleId="Kop9">
     <w:name w:val="heading 9"/>
-    <w:basedOn w:val="Normal"/>
-    <w:next w:val="Normal"/>
-    <w:link w:val="Heading9Char"/>
+    <w:basedOn w:val="Standaard"/>
+    <w:next w:val="Standaard"/>
+    <w:link w:val="Kop9Char"/>
     <w:uiPriority w:val="9"/>
     <w:semiHidden/>
     <w:unhideWhenUsed/>
@@ -1281,12 +1386,13 @@
       <w:szCs w:val="20"/>
     </w:rPr>
   </w:style>
-  <w:style w:type="character" w:default="1" w:styleId="DefaultParagraphFont">
+  <w:style w:type="character" w:default="1" w:styleId="Standaardalinea-lettertype">
     <w:name w:val="Default Paragraph Font"/>
     <w:uiPriority w:val="1"/>
+    <w:semiHidden/>
     <w:unhideWhenUsed/>
   </w:style>
-  <w:style w:type="table" w:default="1" w:styleId="TableNormal">
+  <w:style w:type="table" w:default="1" w:styleId="Standaardtabel">
     <w:name w:val="Normal Table"/>
     <w:uiPriority w:val="99"/>
     <w:semiHidden/>
@@ -1301,16 +1407,16 @@
       </w:tblCellMar>
     </w:tblPr>
   </w:style>
-  <w:style w:type="numbering" w:default="1" w:styleId="NoList">
+  <w:style w:type="numbering" w:default="1" w:styleId="Geenlijst">
     <w:name w:val="No List"/>
     <w:uiPriority w:val="99"/>
     <w:semiHidden/>
     <w:unhideWhenUsed/>
   </w:style>
-  <w:style w:type="character" w:customStyle="1" w:styleId="Heading1Char">
-    <w:name w:val="Heading 1 Char"/>
-    <w:basedOn w:val="DefaultParagraphFont"/>
-    <w:link w:val="Heading1"/>
+  <w:style w:type="character" w:customStyle="1" w:styleId="Kop1Char">
+    <w:name w:val="Kop 1 Char"/>
+    <w:basedOn w:val="Standaardalinea-lettertype"/>
+    <w:link w:val="Kop1"/>
     <w:uiPriority w:val="9"/>
     <w:rsid w:val="00DE73A8"/>
     <w:rPr>
@@ -1322,10 +1428,10 @@
       <w:szCs w:val="28"/>
     </w:rPr>
   </w:style>
-  <w:style w:type="character" w:customStyle="1" w:styleId="Heading2Char">
-    <w:name w:val="Heading 2 Char"/>
-    <w:basedOn w:val="DefaultParagraphFont"/>
-    <w:link w:val="Heading2"/>
+  <w:style w:type="character" w:customStyle="1" w:styleId="Kop2Char">
+    <w:name w:val="Kop 2 Char"/>
+    <w:basedOn w:val="Standaardalinea-lettertype"/>
+    <w:link w:val="Kop2"/>
     <w:uiPriority w:val="9"/>
     <w:rsid w:val="00DE73A8"/>
     <w:rPr>
@@ -1337,10 +1443,10 @@
       <w:szCs w:val="26"/>
     </w:rPr>
   </w:style>
-  <w:style w:type="character" w:customStyle="1" w:styleId="Heading3Char">
-    <w:name w:val="Heading 3 Char"/>
-    <w:basedOn w:val="DefaultParagraphFont"/>
-    <w:link w:val="Heading3"/>
+  <w:style w:type="character" w:customStyle="1" w:styleId="Kop3Char">
+    <w:name w:val="Kop 3 Char"/>
+    <w:basedOn w:val="Standaardalinea-lettertype"/>
+    <w:link w:val="Kop3"/>
     <w:uiPriority w:val="9"/>
     <w:semiHidden/>
     <w:rsid w:val="00DE73A8"/>
@@ -1352,10 +1458,10 @@
       <w:sz w:val="20"/>
     </w:rPr>
   </w:style>
-  <w:style w:type="character" w:customStyle="1" w:styleId="Heading4Char">
-    <w:name w:val="Heading 4 Char"/>
-    <w:basedOn w:val="DefaultParagraphFont"/>
-    <w:link w:val="Heading4"/>
+  <w:style w:type="character" w:customStyle="1" w:styleId="Kop4Char">
+    <w:name w:val="Kop 4 Char"/>
+    <w:basedOn w:val="Standaardalinea-lettertype"/>
+    <w:link w:val="Kop4"/>
     <w:uiPriority w:val="9"/>
     <w:semiHidden/>
     <w:rsid w:val="00DE73A8"/>
@@ -1369,10 +1475,10 @@
       <w:sz w:val="20"/>
     </w:rPr>
   </w:style>
-  <w:style w:type="character" w:customStyle="1" w:styleId="Heading5Char">
-    <w:name w:val="Heading 5 Char"/>
-    <w:basedOn w:val="DefaultParagraphFont"/>
-    <w:link w:val="Heading5"/>
+  <w:style w:type="character" w:customStyle="1" w:styleId="Kop5Char">
+    <w:name w:val="Kop 5 Char"/>
+    <w:basedOn w:val="Standaardalinea-lettertype"/>
+    <w:link w:val="Kop5"/>
     <w:uiPriority w:val="9"/>
     <w:semiHidden/>
     <w:rsid w:val="00DE73A8"/>
@@ -1382,10 +1488,10 @@
       <w:sz w:val="20"/>
     </w:rPr>
   </w:style>
-  <w:style w:type="character" w:customStyle="1" w:styleId="Heading6Char">
-    <w:name w:val="Heading 6 Char"/>
-    <w:basedOn w:val="DefaultParagraphFont"/>
-    <w:link w:val="Heading6"/>
+  <w:style w:type="character" w:customStyle="1" w:styleId="Kop6Char">
+    <w:name w:val="Kop 6 Char"/>
+    <w:basedOn w:val="Standaardalinea-lettertype"/>
+    <w:link w:val="Kop6"/>
     <w:uiPriority w:val="9"/>
     <w:semiHidden/>
     <w:rsid w:val="00DE73A8"/>
@@ -1397,10 +1503,10 @@
       <w:sz w:val="20"/>
     </w:rPr>
   </w:style>
-  <w:style w:type="character" w:customStyle="1" w:styleId="Heading7Char">
-    <w:name w:val="Heading 7 Char"/>
-    <w:basedOn w:val="DefaultParagraphFont"/>
-    <w:link w:val="Heading7"/>
+  <w:style w:type="character" w:customStyle="1" w:styleId="Kop7Char">
+    <w:name w:val="Kop 7 Char"/>
+    <w:basedOn w:val="Standaardalinea-lettertype"/>
+    <w:link w:val="Kop7"/>
     <w:uiPriority w:val="9"/>
     <w:semiHidden/>
     <w:rsid w:val="00DE73A8"/>
@@ -1412,10 +1518,10 @@
       <w:sz w:val="20"/>
     </w:rPr>
   </w:style>
-  <w:style w:type="character" w:customStyle="1" w:styleId="Heading8Char">
-    <w:name w:val="Heading 8 Char"/>
-    <w:basedOn w:val="DefaultParagraphFont"/>
-    <w:link w:val="Heading8"/>
+  <w:style w:type="character" w:customStyle="1" w:styleId="Kop8Char">
+    <w:name w:val="Kop 8 Char"/>
+    <w:basedOn w:val="Standaardalinea-lettertype"/>
+    <w:link w:val="Kop8"/>
     <w:uiPriority w:val="9"/>
     <w:semiHidden/>
     <w:rsid w:val="00DE73A8"/>
@@ -1426,10 +1532,10 @@
       <w:szCs w:val="20"/>
     </w:rPr>
   </w:style>
-  <w:style w:type="character" w:customStyle="1" w:styleId="Heading9Char">
-    <w:name w:val="Heading 9 Char"/>
-    <w:basedOn w:val="DefaultParagraphFont"/>
-    <w:link w:val="Heading9"/>
+  <w:style w:type="character" w:customStyle="1" w:styleId="Kop9Char">
+    <w:name w:val="Kop 9 Char"/>
+    <w:basedOn w:val="Standaardalinea-lettertype"/>
+    <w:link w:val="Kop9"/>
     <w:uiPriority w:val="9"/>
     <w:semiHidden/>
     <w:rsid w:val="00DE73A8"/>
@@ -1442,11 +1548,11 @@
       <w:szCs w:val="20"/>
     </w:rPr>
   </w:style>
-  <w:style w:type="paragraph" w:styleId="Title">
+  <w:style w:type="paragraph" w:styleId="Titel">
     <w:name w:val="Title"/>
-    <w:basedOn w:val="Normal"/>
-    <w:next w:val="Normal"/>
-    <w:link w:val="TitleChar"/>
+    <w:basedOn w:val="Standaard"/>
+    <w:next w:val="Standaard"/>
+    <w:link w:val="TitelChar"/>
     <w:uiPriority w:val="10"/>
     <w:qFormat/>
     <w:rsid w:val="00DE73A8"/>
@@ -1468,10 +1574,10 @@
       <w:szCs w:val="52"/>
     </w:rPr>
   </w:style>
-  <w:style w:type="character" w:customStyle="1" w:styleId="TitleChar">
-    <w:name w:val="Title Char"/>
-    <w:basedOn w:val="DefaultParagraphFont"/>
-    <w:link w:val="Title"/>
+  <w:style w:type="character" w:customStyle="1" w:styleId="TitelChar">
+    <w:name w:val="Titel Char"/>
+    <w:basedOn w:val="Standaardalinea-lettertype"/>
+    <w:link w:val="Titel"/>
     <w:uiPriority w:val="10"/>
     <w:rsid w:val="00DE73A8"/>
     <w:rPr>
@@ -1484,11 +1590,11 @@
       <w:szCs w:val="52"/>
     </w:rPr>
   </w:style>
-  <w:style w:type="paragraph" w:styleId="Subtitle">
+  <w:style w:type="paragraph" w:styleId="Ondertitel">
     <w:name w:val="Subtitle"/>
-    <w:basedOn w:val="Normal"/>
-    <w:next w:val="Normal"/>
-    <w:link w:val="SubtitleChar"/>
+    <w:basedOn w:val="Standaard"/>
+    <w:next w:val="Standaard"/>
+    <w:link w:val="OndertitelChar"/>
     <w:uiPriority w:val="11"/>
     <w:qFormat/>
     <w:rsid w:val="00DE73A8"/>
@@ -1510,10 +1616,10 @@
       <w:szCs w:val="24"/>
     </w:rPr>
   </w:style>
-  <w:style w:type="character" w:customStyle="1" w:styleId="SubtitleChar">
-    <w:name w:val="Subtitle Char"/>
-    <w:basedOn w:val="DefaultParagraphFont"/>
-    <w:link w:val="Subtitle"/>
+  <w:style w:type="character" w:customStyle="1" w:styleId="OndertitelChar">
+    <w:name w:val="Ondertitel Char"/>
+    <w:basedOn w:val="Standaardalinea-lettertype"/>
+    <w:link w:val="Ondertitel"/>
     <w:uiPriority w:val="11"/>
     <w:rsid w:val="00DE73A8"/>
     <w:rPr>
@@ -1527,7 +1633,7 @@
       <w:szCs w:val="24"/>
     </w:rPr>
   </w:style>
-  <w:style w:type="character" w:styleId="Strong">
+  <w:style w:type="character" w:styleId="Zwaar">
     <w:name w:val="Strong"/>
     <w:uiPriority w:val="22"/>
     <w:qFormat/>
@@ -1537,7 +1643,7 @@
       <w:bCs/>
     </w:rPr>
   </w:style>
-  <w:style w:type="character" w:styleId="Emphasis">
+  <w:style w:type="character" w:styleId="Nadruk">
     <w:name w:val="Emphasis"/>
     <w:uiPriority w:val="20"/>
     <w:qFormat/>
@@ -1547,9 +1653,9 @@
       <w:iCs/>
     </w:rPr>
   </w:style>
-  <w:style w:type="paragraph" w:styleId="NoSpacing">
+  <w:style w:type="paragraph" w:styleId="Geenafstand">
     <w:name w:val="No Spacing"/>
-    <w:basedOn w:val="Normal"/>
+    <w:basedOn w:val="Standaard"/>
     <w:uiPriority w:val="1"/>
     <w:qFormat/>
     <w:rsid w:val="00DE73A8"/>
@@ -1557,9 +1663,9 @@
       <w:spacing w:after="0" w:line="240" w:lineRule="auto"/>
     </w:pPr>
   </w:style>
-  <w:style w:type="paragraph" w:styleId="ListParagraph">
+  <w:style w:type="paragraph" w:styleId="Lijstalinea">
     <w:name w:val="List Paragraph"/>
-    <w:basedOn w:val="Normal"/>
+    <w:basedOn w:val="Standaard"/>
     <w:uiPriority w:val="34"/>
     <w:qFormat/>
     <w:rsid w:val="00DE73A8"/>
@@ -1568,11 +1674,11 @@
       <w:contextualSpacing/>
     </w:pPr>
   </w:style>
-  <w:style w:type="paragraph" w:styleId="Quote">
+  <w:style w:type="paragraph" w:styleId="Citaat">
     <w:name w:val="Quote"/>
-    <w:basedOn w:val="Normal"/>
-    <w:next w:val="Normal"/>
-    <w:link w:val="QuoteChar"/>
+    <w:basedOn w:val="Standaard"/>
+    <w:next w:val="Standaard"/>
+    <w:link w:val="CitaatChar"/>
     <w:uiPriority w:val="29"/>
     <w:qFormat/>
     <w:rsid w:val="00DE73A8"/>
@@ -1583,10 +1689,10 @@
       <w:color w:val="000000" w:themeColor="text1"/>
     </w:rPr>
   </w:style>
-  <w:style w:type="character" w:customStyle="1" w:styleId="QuoteChar">
-    <w:name w:val="Quote Char"/>
-    <w:basedOn w:val="DefaultParagraphFont"/>
-    <w:link w:val="Quote"/>
+  <w:style w:type="character" w:customStyle="1" w:styleId="CitaatChar">
+    <w:name w:val="Citaat Char"/>
+    <w:basedOn w:val="Standaardalinea-lettertype"/>
+    <w:link w:val="Citaat"/>
     <w:uiPriority w:val="29"/>
     <w:rsid w:val="00DE73A8"/>
     <w:rPr>
@@ -1597,11 +1703,11 @@
       <w:sz w:val="20"/>
     </w:rPr>
   </w:style>
-  <w:style w:type="paragraph" w:styleId="IntenseQuote">
+  <w:style w:type="paragraph" w:styleId="Duidelijkcitaat">
     <w:name w:val="Intense Quote"/>
-    <w:basedOn w:val="Normal"/>
-    <w:next w:val="Normal"/>
-    <w:link w:val="IntenseQuoteChar"/>
+    <w:basedOn w:val="Standaard"/>
+    <w:next w:val="Standaard"/>
+    <w:link w:val="DuidelijkcitaatChar"/>
     <w:uiPriority w:val="30"/>
     <w:qFormat/>
     <w:rsid w:val="00DE73A8"/>
@@ -1621,10 +1727,10 @@
       <w:color w:val="4F81BD" w:themeColor="accent1"/>
     </w:rPr>
   </w:style>
-  <w:style w:type="character" w:customStyle="1" w:styleId="IntenseQuoteChar">
-    <w:name w:val="Intense Quote Char"/>
-    <w:basedOn w:val="DefaultParagraphFont"/>
-    <w:link w:val="IntenseQuote"/>
+  <w:style w:type="character" w:customStyle="1" w:styleId="DuidelijkcitaatChar">
+    <w:name w:val="Duidelijk citaat Char"/>
+    <w:basedOn w:val="Standaardalinea-lettertype"/>
+    <w:link w:val="Duidelijkcitaat"/>
     <w:uiPriority w:val="30"/>
     <w:rsid w:val="00DE73A8"/>
     <w:rPr>
@@ -1637,7 +1743,7 @@
       <w:sz w:val="20"/>
     </w:rPr>
   </w:style>
-  <w:style w:type="character" w:styleId="SubtleEmphasis">
+  <w:style w:type="character" w:styleId="Subtielebenadrukking">
     <w:name w:val="Subtle Emphasis"/>
     <w:uiPriority w:val="19"/>
     <w:qFormat/>
@@ -1651,7 +1757,7 @@
       <w:sz w:val="20"/>
     </w:rPr>
   </w:style>
-  <w:style w:type="character" w:styleId="IntenseEmphasis">
+  <w:style w:type="character" w:styleId="Intensievebenadrukking">
     <w:name w:val="Intense Emphasis"/>
     <w:uiPriority w:val="21"/>
     <w:qFormat/>
@@ -1664,7 +1770,7 @@
       <w:color w:val="4F81BD" w:themeColor="accent1"/>
     </w:rPr>
   </w:style>
-  <w:style w:type="character" w:styleId="SubtleReference">
+  <w:style w:type="character" w:styleId="Subtieleverwijzing">
     <w:name w:val="Subtle Reference"/>
     <w:uiPriority w:val="31"/>
     <w:qFormat/>
@@ -1675,7 +1781,7 @@
       <w:u w:val="single"/>
     </w:rPr>
   </w:style>
-  <w:style w:type="character" w:styleId="IntenseReference">
+  <w:style w:type="character" w:styleId="Intensieveverwijzing">
     <w:name w:val="Intense Reference"/>
     <w:uiPriority w:val="32"/>
     <w:qFormat/>
@@ -1689,7 +1795,7 @@
       <w:u w:val="single"/>
     </w:rPr>
   </w:style>
-  <w:style w:type="character" w:styleId="BookTitle">
+  <w:style w:type="character" w:styleId="Titelvanboek">
     <w:name w:val="Book Title"/>
     <w:uiPriority w:val="33"/>
     <w:qFormat/>
@@ -1701,10 +1807,10 @@
       <w:spacing w:val="5"/>
     </w:rPr>
   </w:style>
-  <w:style w:type="paragraph" w:styleId="TOCHeading">
+  <w:style w:type="paragraph" w:styleId="Kopvaninhoudsopgave">
     <w:name w:val="TOC Heading"/>
-    <w:basedOn w:val="Heading1"/>
-    <w:next w:val="Normal"/>
+    <w:basedOn w:val="Kop1"/>
+    <w:next w:val="Standaard"/>
     <w:uiPriority w:val="39"/>
     <w:semiHidden/>
     <w:unhideWhenUsed/>

</xml_diff>

<commit_message>
Implementatieplan en meetrapporten final version
</commit_message>
<xml_diff>
--- a/implementatieplannen/working/Implementatieplan.docx
+++ b/implementatieplannen/working/Implementatieplan.docx
@@ -4,7 +4,7 @@
   <w:body>
     <w:p>
       <w:pPr>
-        <w:pStyle w:val="Kop1"/>
+        <w:pStyle w:val="Heading1"/>
         <w:rPr>
           <w:lang w:val="nl-NL"/>
         </w:rPr>
@@ -26,11 +26,36 @@
     </w:p>
     <w:p>
       <w:pPr>
-        <w:pStyle w:val="Kop2"/>
-        <w:rPr>
-          <w:lang w:val="nl-NL"/>
-        </w:rPr>
-      </w:pPr>
+        <w:pStyle w:val="Heading2"/>
+        <w:numPr>
+          <w:ilvl w:val="1"/>
+          <w:numId w:val="1"/>
+        </w:numPr>
+        <w:rPr>
+          <w:lang w:val="nl-NL"/>
+        </w:rPr>
+      </w:pPr>
+      <w:r>
+        <w:rPr>
+          <w:lang w:val="nl-NL"/>
+        </w:rPr>
+        <w:t>N</w:t>
+      </w:r>
+      <w:r>
+        <w:rPr>
+          <w:lang w:val="nl-NL"/>
+        </w:rPr>
+        <w:t>amen en datum</w:t>
+      </w:r>
+    </w:p>
+    <w:p>
+      <w:pPr>
+        <w:pStyle w:val="NoSpacing"/>
+        <w:rPr>
+          <w:lang w:val="nl-NL"/>
+        </w:rPr>
+      </w:pPr>
+      <w:bookmarkStart w:id="0" w:name="_Hlk511564441"/>
       <w:r>
         <w:rPr>
           <w:lang w:val="nl-NL"/>
@@ -41,19 +66,37 @@
         <w:rPr>
           <w:lang w:val="nl-NL"/>
         </w:rPr>
-        <w:t>28-2-18</w:t>
-      </w:r>
-    </w:p>
-    <w:p>
-      <w:pPr>
-        <w:rPr>
-          <w:lang w:val="nl-NL"/>
-        </w:rPr>
-      </w:pPr>
-    </w:p>
-    <w:p>
-      <w:pPr>
-        <w:pStyle w:val="Kop2"/>
+        <w:t>28-</w:t>
+      </w:r>
+      <w:r>
+        <w:rPr>
+          <w:lang w:val="nl-NL"/>
+        </w:rPr>
+        <w:t>0</w:t>
+      </w:r>
+      <w:r>
+        <w:rPr>
+          <w:lang w:val="nl-NL"/>
+        </w:rPr>
+        <w:t>2-</w:t>
+      </w:r>
+      <w:r>
+        <w:rPr>
+          <w:lang w:val="nl-NL"/>
+        </w:rPr>
+        <w:t>20</w:t>
+      </w:r>
+      <w:r>
+        <w:rPr>
+          <w:lang w:val="nl-NL"/>
+        </w:rPr>
+        <w:t>18</w:t>
+      </w:r>
+    </w:p>
+    <w:bookmarkEnd w:id="0"/>
+    <w:p>
+      <w:pPr>
+        <w:pStyle w:val="Heading2"/>
         <w:rPr>
           <w:lang w:val="nl-NL"/>
         </w:rPr>
@@ -75,13 +118,45 @@
         <w:rPr>
           <w:lang w:val="nl-NL"/>
         </w:rPr>
-        <w:t xml:space="preserve">Het doel van image </w:t>
+        <w:t xml:space="preserve">De face </w:t>
       </w:r>
       <w:proofErr w:type="spellStart"/>
       <w:r>
         <w:rPr>
           <w:lang w:val="nl-NL"/>
         </w:rPr>
+        <w:t>recognition</w:t>
+      </w:r>
+      <w:proofErr w:type="spellEnd"/>
+      <w:r>
+        <w:rPr>
+          <w:lang w:val="nl-NL"/>
+        </w:rPr>
+        <w:t xml:space="preserve"> applicatie maakt gebruik van images die ongeveer 40000 pixels groot zijn, bij een vierkante afbeelding komt dit neer op 200 bij 200 pixels. We moeten een afbeelding</w:t>
+      </w:r>
+      <w:r>
+        <w:rPr>
+          <w:lang w:val="nl-NL"/>
+        </w:rPr>
+        <w:t xml:space="preserve">, groter dan 40000 pixels, </w:t>
+      </w:r>
+      <w:r>
+        <w:rPr>
+          <w:lang w:val="nl-NL"/>
+        </w:rPr>
+        <w:t xml:space="preserve">dus van zijn oorspronkelijke grootte naar de juiste grootte brengen door middel van </w:t>
+      </w:r>
+      <w:r>
+        <w:rPr>
+          <w:lang w:val="nl-NL"/>
+        </w:rPr>
+        <w:t xml:space="preserve">image </w:t>
+      </w:r>
+      <w:proofErr w:type="spellStart"/>
+      <w:r>
+        <w:rPr>
+          <w:lang w:val="nl-NL"/>
+        </w:rPr>
         <w:t>scaling</w:t>
       </w:r>
       <w:proofErr w:type="spellEnd"/>
@@ -89,18 +164,63 @@
         <w:rPr>
           <w:lang w:val="nl-NL"/>
         </w:rPr>
-        <w:t xml:space="preserve"> is om een afbeelding van zijn oorspronkelijke grootte naar de juiste grootte voor verdere processing te brengen, wat momenteel </w:t>
-      </w:r>
-      <w:r>
-        <w:rPr>
-          <w:lang w:val="nl-NL"/>
-        </w:rPr>
-        <w:t>40000 pixels is, wat bij een vierkante afbeelding neerkomt op 200 bij 200 pixels. De originele ratio zal behouden blijven.</w:t>
-      </w:r>
-    </w:p>
-    <w:p>
-      <w:pPr>
-        <w:pStyle w:val="Kop2"/>
+        <w:t>. Daarbij willen we dat de</w:t>
+      </w:r>
+      <w:r>
+        <w:rPr>
+          <w:lang w:val="nl-NL"/>
+        </w:rPr>
+        <w:t xml:space="preserve"> originele ratio behouden blij</w:t>
+      </w:r>
+      <w:r>
+        <w:rPr>
+          <w:lang w:val="nl-NL"/>
+        </w:rPr>
+        <w:t>ft</w:t>
+      </w:r>
+      <w:r>
+        <w:rPr>
+          <w:lang w:val="nl-NL"/>
+        </w:rPr>
+        <w:t>.</w:t>
+      </w:r>
+    </w:p>
+    <w:p>
+      <w:pPr>
+        <w:rPr>
+          <w:lang w:val="nl-NL"/>
+        </w:rPr>
+      </w:pPr>
+      <w:r>
+        <w:rPr>
+          <w:lang w:val="nl-NL"/>
+        </w:rPr>
+        <w:t xml:space="preserve">Hoe kunnen we de grootte van een image, door middel van image </w:t>
+      </w:r>
+      <w:proofErr w:type="spellStart"/>
+      <w:r>
+        <w:rPr>
+          <w:lang w:val="nl-NL"/>
+        </w:rPr>
+        <w:t>scaling</w:t>
+      </w:r>
+      <w:proofErr w:type="spellEnd"/>
+      <w:r>
+        <w:rPr>
+          <w:lang w:val="nl-NL"/>
+        </w:rPr>
+        <w:t>, van zijn oorspronkelijke grootte terugbrengen naar ongeveer 40000 pixels waarbij de originele ratio behouden blijft</w:t>
+      </w:r>
+      <w:r>
+        <w:rPr>
+          <w:lang w:val="nl-NL"/>
+        </w:rPr>
+        <w:t>?</w:t>
+      </w:r>
+    </w:p>
+    <w:p>
+      <w:pPr>
+        <w:pStyle w:val="Heading2"/>
         <w:rPr>
           <w:lang w:val="nl-NL"/>
         </w:rPr>
@@ -169,7 +289,7 @@
     </w:p>
     <w:p>
       <w:pPr>
-        <w:pStyle w:val="Lijstalinea"/>
+        <w:pStyle w:val="ListParagraph"/>
         <w:numPr>
           <w:ilvl w:val="0"/>
           <w:numId w:val="4"/>
@@ -209,7 +329,7 @@
     </w:p>
     <w:p>
       <w:pPr>
-        <w:pStyle w:val="Lijstalinea"/>
+        <w:pStyle w:val="ListParagraph"/>
         <w:numPr>
           <w:ilvl w:val="0"/>
           <w:numId w:val="4"/>
@@ -220,27 +340,32 @@
           <w:lang w:val="nl-NL"/>
         </w:rPr>
       </w:pPr>
-      <w:proofErr w:type="spellStart"/>
       <w:r>
         <w:rPr>
           <w:b/>
           <w:lang w:val="nl-NL"/>
         </w:rPr>
-        <w:t>Median</w:t>
-      </w:r>
-      <w:proofErr w:type="spellEnd"/>
+        <w:t>Media</w:t>
+      </w:r>
       <w:r>
         <w:rPr>
           <w:b/>
           <w:lang w:val="nl-NL"/>
         </w:rPr>
-        <w:t>:</w:t>
+        <w:t>a</w:t>
       </w:r>
       <w:r>
         <w:rPr>
           <w:b/>
           <w:lang w:val="nl-NL"/>
         </w:rPr>
+        <w:t>n:</w:t>
+      </w:r>
+      <w:r>
+        <w:rPr>
+          <w:b/>
+          <w:lang w:val="nl-NL"/>
+        </w:rPr>
         <w:t xml:space="preserve"> </w:t>
       </w:r>
       <w:r>
@@ -270,7 +395,7 @@
     </w:p>
     <w:p>
       <w:pPr>
-        <w:pStyle w:val="Lijstalinea"/>
+        <w:pStyle w:val="ListParagraph"/>
         <w:numPr>
           <w:ilvl w:val="0"/>
           <w:numId w:val="4"/>
@@ -281,15 +406,13 @@
           <w:lang w:val="nl-NL"/>
         </w:rPr>
       </w:pPr>
-      <w:proofErr w:type="spellStart"/>
       <w:r>
         <w:rPr>
           <w:b/>
           <w:lang w:val="nl-NL"/>
         </w:rPr>
-        <w:t>Linear</w:t>
-      </w:r>
-      <w:proofErr w:type="spellEnd"/>
+        <w:t>Gemiddelde</w:t>
+      </w:r>
       <w:r>
         <w:rPr>
           <w:b/>
@@ -306,7 +429,7 @@
     </w:p>
     <w:p>
       <w:pPr>
-        <w:pStyle w:val="Lijstalinea"/>
+        <w:pStyle w:val="ListParagraph"/>
         <w:numPr>
           <w:ilvl w:val="0"/>
           <w:numId w:val="4"/>
@@ -323,7 +446,7 @@
           <w:b/>
           <w:lang w:val="nl-NL"/>
         </w:rPr>
-        <w:t>Bilinear</w:t>
+        <w:t>Gaussian</w:t>
       </w:r>
       <w:proofErr w:type="spellEnd"/>
       <w:r>
@@ -337,7 +460,19 @@
         <w:rPr>
           <w:lang w:val="nl-NL"/>
         </w:rPr>
-        <w:t xml:space="preserve"> Hier bepalen we het gewogen gemiddelde van de beschouwde pixels, bijvoorbeeld aan de hand van een </w:t>
+        <w:t xml:space="preserve"> Hier bepalen we het gewogen gemiddelde van de beschouwde pixels</w:t>
+      </w:r>
+      <w:r>
+        <w:rPr>
+          <w:lang w:val="nl-NL"/>
+        </w:rPr>
+        <w:t>,</w:t>
+      </w:r>
+      <w:r>
+        <w:rPr>
+          <w:lang w:val="nl-NL"/>
+        </w:rPr>
+        <w:t xml:space="preserve"> aan de hand van een </w:t>
       </w:r>
       <w:proofErr w:type="spellStart"/>
       <w:r>
@@ -351,26 +486,598 @@
         <w:rPr>
           <w:lang w:val="nl-NL"/>
         </w:rPr>
+        <w:t xml:space="preserve"> </w:t>
+      </w:r>
+      <w:proofErr w:type="spellStart"/>
+      <w:r>
+        <w:rPr>
+          <w:lang w:val="nl-NL"/>
+        </w:rPr>
+        <w:t>kernel</w:t>
+      </w:r>
+      <w:proofErr w:type="spellEnd"/>
+      <w:r>
+        <w:rPr>
+          <w:lang w:val="nl-NL"/>
+        </w:rPr>
         <w:t>.</w:t>
       </w:r>
-      <w:r>
-        <w:rPr>
-          <w:lang w:val="nl-NL"/>
-        </w:rPr>
-        <w:t xml:space="preserve"> </w:t>
-      </w:r>
-    </w:p>
-    <w:p>
-      <w:pPr>
+    </w:p>
+    <w:p>
+      <w:pPr>
+        <w:pStyle w:val="ListParagraph"/>
+        <w:ind w:left="360"/>
         <w:jc w:val="left"/>
         <w:rPr>
           <w:lang w:val="nl-NL"/>
         </w:rPr>
       </w:pPr>
-    </w:p>
-    <w:p>
-      <w:pPr>
-        <w:pStyle w:val="Lijstalinea"/>
+      <w:r>
+        <w:rPr>
+          <w:noProof/>
+        </w:rPr>
+        <w:drawing>
+          <wp:inline distT="0" distB="0" distL="0" distR="0" wp14:anchorId="388C4E90" wp14:editId="2FF2A591">
+            <wp:extent cx="2505075" cy="742950"/>
+            <wp:effectExtent l="0" t="0" r="9525" b="0"/>
+            <wp:docPr id="1" name="Picture 1"/>
+            <wp:cNvGraphicFramePr>
+              <a:graphicFrameLocks xmlns:a="http://schemas.openxmlformats.org/drawingml/2006/main" noChangeAspect="1"/>
+            </wp:cNvGraphicFramePr>
+            <a:graphic xmlns:a="http://schemas.openxmlformats.org/drawingml/2006/main">
+              <a:graphicData uri="http://schemas.openxmlformats.org/drawingml/2006/picture">
+                <pic:pic xmlns:pic="http://schemas.openxmlformats.org/drawingml/2006/picture">
+                  <pic:nvPicPr>
+                    <pic:cNvPr id="1" name=""/>
+                    <pic:cNvPicPr/>
+                  </pic:nvPicPr>
+                  <pic:blipFill rotWithShape="1">
+                    <a:blip r:embed="rId6"/>
+                    <a:srcRect t="8332" b="10417"/>
+                    <a:stretch/>
+                  </pic:blipFill>
+                  <pic:spPr bwMode="auto">
+                    <a:xfrm>
+                      <a:off x="0" y="0"/>
+                      <a:ext cx="2505075" cy="742950"/>
+                    </a:xfrm>
+                    <a:prstGeom prst="rect">
+                      <a:avLst/>
+                    </a:prstGeom>
+                    <a:ln>
+                      <a:noFill/>
+                    </a:ln>
+                    <a:extLst>
+                      <a:ext uri="{53640926-AAD7-44D8-BBD7-CCE9431645EC}">
+                        <a14:shadowObscured xmlns:a14="http://schemas.microsoft.com/office/drawing/2010/main"/>
+                      </a:ext>
+                    </a:extLst>
+                  </pic:spPr>
+                </pic:pic>
+              </a:graphicData>
+            </a:graphic>
+          </wp:inline>
+        </w:drawing>
+      </w:r>
+    </w:p>
+    <w:p>
+      <w:pPr>
+        <w:pStyle w:val="ListParagraph"/>
+        <w:ind w:left="360"/>
+        <w:jc w:val="left"/>
+        <w:rPr>
+          <w:lang w:val="nl-NL"/>
+        </w:rPr>
+      </w:pPr>
+    </w:p>
+    <w:p>
+      <w:pPr>
+        <w:jc w:val="left"/>
+        <w:rPr>
+          <w:lang w:val="nl-NL"/>
+        </w:rPr>
+      </w:pPr>
+      <w:r>
+        <w:rPr>
+          <w:lang w:val="nl-NL"/>
+        </w:rPr>
+        <w:t>De voordelen en nadelen van de methoden hebben we opgenomen in onderstaande tabel</w:t>
+      </w:r>
+      <w:r>
+        <w:rPr>
+          <w:lang w:val="nl-NL"/>
+        </w:rPr>
+        <w:t xml:space="preserve"> (Szeliski,2010)</w:t>
+      </w:r>
+      <w:r>
+        <w:rPr>
+          <w:lang w:val="nl-NL"/>
+        </w:rPr>
+        <w:t>.</w:t>
+      </w:r>
+    </w:p>
+    <w:tbl>
+      <w:tblPr>
+        <w:tblStyle w:val="TableGrid"/>
+        <w:tblW w:w="0" w:type="auto"/>
+        <w:tblLook w:val="04A0" w:firstRow="1" w:lastRow="0" w:firstColumn="1" w:lastColumn="0" w:noHBand="0" w:noVBand="1"/>
+      </w:tblPr>
+      <w:tblGrid>
+        <w:gridCol w:w="1900"/>
+        <w:gridCol w:w="1900"/>
+        <w:gridCol w:w="1900"/>
+        <w:gridCol w:w="1900"/>
+        <w:gridCol w:w="1900"/>
+      </w:tblGrid>
+      <w:tr>
+        <w:tc>
+          <w:tcPr>
+            <w:tcW w:w="1900" w:type="dxa"/>
+          </w:tcPr>
+          <w:p>
+            <w:pPr>
+              <w:jc w:val="left"/>
+              <w:rPr>
+                <w:lang w:val="nl-NL"/>
+              </w:rPr>
+            </w:pPr>
+          </w:p>
+        </w:tc>
+        <w:tc>
+          <w:tcPr>
+            <w:tcW w:w="1900" w:type="dxa"/>
+          </w:tcPr>
+          <w:p>
+            <w:pPr>
+              <w:jc w:val="left"/>
+              <w:rPr>
+                <w:lang w:val="nl-NL"/>
+              </w:rPr>
+            </w:pPr>
+            <w:r>
+              <w:rPr>
+                <w:lang w:val="nl-NL"/>
+              </w:rPr>
+              <w:t>Middelste pixel</w:t>
+            </w:r>
+          </w:p>
+        </w:tc>
+        <w:tc>
+          <w:tcPr>
+            <w:tcW w:w="1900" w:type="dxa"/>
+          </w:tcPr>
+          <w:p>
+            <w:pPr>
+              <w:tabs>
+                <w:tab w:val="left" w:pos="1155"/>
+              </w:tabs>
+              <w:jc w:val="left"/>
+              <w:rPr>
+                <w:lang w:val="nl-NL"/>
+              </w:rPr>
+            </w:pPr>
+            <w:r>
+              <w:rPr>
+                <w:lang w:val="nl-NL"/>
+              </w:rPr>
+              <w:t>Media</w:t>
+            </w:r>
+            <w:r>
+              <w:rPr>
+                <w:lang w:val="nl-NL"/>
+              </w:rPr>
+              <w:t>an</w:t>
+            </w:r>
+          </w:p>
+        </w:tc>
+        <w:tc>
+          <w:tcPr>
+            <w:tcW w:w="1900" w:type="dxa"/>
+          </w:tcPr>
+          <w:p>
+            <w:pPr>
+              <w:jc w:val="left"/>
+              <w:rPr>
+                <w:lang w:val="nl-NL"/>
+              </w:rPr>
+            </w:pPr>
+            <w:r>
+              <w:rPr>
+                <w:lang w:val="nl-NL"/>
+              </w:rPr>
+              <w:t>Gemiddelde</w:t>
+            </w:r>
+          </w:p>
+        </w:tc>
+        <w:tc>
+          <w:tcPr>
+            <w:tcW w:w="1900" w:type="dxa"/>
+          </w:tcPr>
+          <w:p>
+            <w:pPr>
+              <w:jc w:val="left"/>
+              <w:rPr>
+                <w:lang w:val="nl-NL"/>
+              </w:rPr>
+            </w:pPr>
+            <w:proofErr w:type="spellStart"/>
+            <w:r>
+              <w:rPr>
+                <w:lang w:val="nl-NL"/>
+              </w:rPr>
+              <w:t>Gaussian</w:t>
+            </w:r>
+            <w:proofErr w:type="spellEnd"/>
+          </w:p>
+        </w:tc>
+      </w:tr>
+      <w:tr>
+        <w:tc>
+          <w:tcPr>
+            <w:tcW w:w="1900" w:type="dxa"/>
+          </w:tcPr>
+          <w:p>
+            <w:pPr>
+              <w:jc w:val="left"/>
+              <w:rPr>
+                <w:lang w:val="nl-NL"/>
+              </w:rPr>
+            </w:pPr>
+            <w:r>
+              <w:rPr>
+                <w:lang w:val="nl-NL"/>
+              </w:rPr>
+              <w:t>Voordelen</w:t>
+            </w:r>
+          </w:p>
+        </w:tc>
+        <w:tc>
+          <w:tcPr>
+            <w:tcW w:w="1900" w:type="dxa"/>
+          </w:tcPr>
+          <w:p>
+            <w:pPr>
+              <w:jc w:val="left"/>
+              <w:rPr>
+                <w:lang w:val="nl-NL"/>
+              </w:rPr>
+            </w:pPr>
+            <w:r>
+              <w:rPr>
+                <w:lang w:val="nl-NL"/>
+              </w:rPr>
+              <w:t>Eenvoudig te implementeren</w:t>
+            </w:r>
+            <w:r>
+              <w:rPr>
+                <w:lang w:val="nl-NL"/>
+              </w:rPr>
+              <w:t xml:space="preserve"> en snel.</w:t>
+            </w:r>
+          </w:p>
+        </w:tc>
+        <w:tc>
+          <w:tcPr>
+            <w:tcW w:w="1900" w:type="dxa"/>
+          </w:tcPr>
+          <w:p>
+            <w:pPr>
+              <w:jc w:val="left"/>
+              <w:rPr>
+                <w:lang w:val="nl-NL"/>
+              </w:rPr>
+            </w:pPr>
+            <w:r>
+              <w:rPr>
+                <w:lang w:val="nl-NL"/>
+              </w:rPr>
+              <w:t>Werkt goed tegen ruis.</w:t>
+            </w:r>
+          </w:p>
+        </w:tc>
+        <w:tc>
+          <w:tcPr>
+            <w:tcW w:w="1900" w:type="dxa"/>
+          </w:tcPr>
+          <w:p>
+            <w:pPr>
+              <w:jc w:val="left"/>
+              <w:rPr>
+                <w:lang w:val="nl-NL"/>
+              </w:rPr>
+            </w:pPr>
+            <w:r>
+              <w:rPr>
+                <w:lang w:val="nl-NL"/>
+              </w:rPr>
+              <w:t>Alle pixels worden meegenomen in de berekening.</w:t>
+            </w:r>
+          </w:p>
+        </w:tc>
+        <w:tc>
+          <w:tcPr>
+            <w:tcW w:w="1900" w:type="dxa"/>
+          </w:tcPr>
+          <w:p>
+            <w:pPr>
+              <w:jc w:val="left"/>
+              <w:rPr>
+                <w:lang w:val="nl-NL"/>
+              </w:rPr>
+            </w:pPr>
+            <w:r>
+              <w:rPr>
+                <w:lang w:val="nl-NL"/>
+              </w:rPr>
+              <w:t xml:space="preserve">Een </w:t>
+            </w:r>
+            <w:proofErr w:type="spellStart"/>
+            <w:r>
+              <w:rPr>
+                <w:lang w:val="nl-NL"/>
+              </w:rPr>
+              <w:t>Gaussian</w:t>
+            </w:r>
+            <w:proofErr w:type="spellEnd"/>
+            <w:r>
+              <w:rPr>
+                <w:lang w:val="nl-NL"/>
+              </w:rPr>
+              <w:t xml:space="preserve"> filter is niet voor soort </w:t>
+            </w:r>
+            <w:proofErr w:type="spellStart"/>
+            <w:r>
+              <w:rPr>
+                <w:lang w:val="nl-NL"/>
+              </w:rPr>
+              <w:t>noise</w:t>
+            </w:r>
+            <w:proofErr w:type="spellEnd"/>
+            <w:r>
+              <w:rPr>
+                <w:lang w:val="nl-NL"/>
+              </w:rPr>
+              <w:t xml:space="preserve"> geschikt. </w:t>
+            </w:r>
+          </w:p>
+          <w:p>
+            <w:pPr>
+              <w:jc w:val="left"/>
+              <w:rPr>
+                <w:lang w:val="nl-NL"/>
+              </w:rPr>
+            </w:pPr>
+          </w:p>
+        </w:tc>
+      </w:tr>
+      <w:tr>
+        <w:tc>
+          <w:tcPr>
+            <w:tcW w:w="1900" w:type="dxa"/>
+          </w:tcPr>
+          <w:p>
+            <w:pPr>
+              <w:jc w:val="left"/>
+              <w:rPr>
+                <w:lang w:val="nl-NL"/>
+              </w:rPr>
+            </w:pPr>
+            <w:r>
+              <w:rPr>
+                <w:lang w:val="nl-NL"/>
+              </w:rPr>
+              <w:t>Nadelen</w:t>
+            </w:r>
+          </w:p>
+        </w:tc>
+        <w:tc>
+          <w:tcPr>
+            <w:tcW w:w="1900" w:type="dxa"/>
+          </w:tcPr>
+          <w:p>
+            <w:pPr>
+              <w:jc w:val="left"/>
+              <w:rPr>
+                <w:lang w:val="nl-NL"/>
+              </w:rPr>
+            </w:pPr>
+            <w:r>
+              <w:rPr>
+                <w:lang w:val="nl-NL"/>
+              </w:rPr>
+              <w:t>Heeft veel last van aliasing.</w:t>
+            </w:r>
+          </w:p>
+          <w:p>
+            <w:pPr>
+              <w:jc w:val="left"/>
+              <w:rPr>
+                <w:lang w:val="nl-NL"/>
+              </w:rPr>
+            </w:pPr>
+          </w:p>
+        </w:tc>
+        <w:tc>
+          <w:tcPr>
+            <w:tcW w:w="1900" w:type="dxa"/>
+          </w:tcPr>
+          <w:p>
+            <w:pPr>
+              <w:jc w:val="left"/>
+              <w:rPr>
+                <w:lang w:val="nl-NL"/>
+              </w:rPr>
+            </w:pPr>
+            <w:r>
+              <w:rPr>
+                <w:lang w:val="nl-NL"/>
+              </w:rPr>
+              <w:t>Sorteren kost veel tijd.</w:t>
+            </w:r>
+          </w:p>
+        </w:tc>
+        <w:tc>
+          <w:tcPr>
+            <w:tcW w:w="1900" w:type="dxa"/>
+          </w:tcPr>
+          <w:p>
+            <w:pPr>
+              <w:jc w:val="left"/>
+              <w:rPr>
+                <w:lang w:val="nl-NL"/>
+              </w:rPr>
+            </w:pPr>
+            <w:r>
+              <w:rPr>
+                <w:lang w:val="nl-NL"/>
+              </w:rPr>
+              <w:t>Hij is minder snel als middelste pixel.</w:t>
+            </w:r>
+          </w:p>
+        </w:tc>
+        <w:tc>
+          <w:tcPr>
+            <w:tcW w:w="1900" w:type="dxa"/>
+          </w:tcPr>
+          <w:p>
+            <w:pPr>
+              <w:jc w:val="left"/>
+              <w:rPr>
+                <w:lang w:val="nl-NL"/>
+              </w:rPr>
+            </w:pPr>
+            <w:proofErr w:type="spellStart"/>
+            <w:r>
+              <w:rPr>
+                <w:lang w:val="nl-NL"/>
+              </w:rPr>
+              <w:t>Edge</w:t>
+            </w:r>
+            <w:proofErr w:type="spellEnd"/>
+            <w:r>
+              <w:rPr>
+                <w:lang w:val="nl-NL"/>
+              </w:rPr>
+              <w:t xml:space="preserve"> </w:t>
+            </w:r>
+            <w:proofErr w:type="spellStart"/>
+            <w:r>
+              <w:rPr>
+                <w:lang w:val="nl-NL"/>
+              </w:rPr>
+              <w:t>detection</w:t>
+            </w:r>
+            <w:proofErr w:type="spellEnd"/>
+            <w:r>
+              <w:rPr>
+                <w:lang w:val="nl-NL"/>
+              </w:rPr>
+              <w:t xml:space="preserve"> kan moeilijker zijn omdat </w:t>
+            </w:r>
+            <w:proofErr w:type="gramStart"/>
+            <w:r>
+              <w:rPr>
+                <w:lang w:val="nl-NL"/>
+              </w:rPr>
+              <w:t>de</w:t>
+            </w:r>
+            <w:proofErr w:type="gramEnd"/>
+            <w:r>
+              <w:rPr>
+                <w:lang w:val="nl-NL"/>
+              </w:rPr>
+              <w:t xml:space="preserve"> image high </w:t>
+            </w:r>
+            <w:proofErr w:type="spellStart"/>
+            <w:r>
+              <w:rPr>
+                <w:lang w:val="nl-NL"/>
+              </w:rPr>
+              <w:t>frequency</w:t>
+            </w:r>
+            <w:proofErr w:type="spellEnd"/>
+            <w:r>
+              <w:rPr>
+                <w:lang w:val="nl-NL"/>
+              </w:rPr>
+              <w:t>-details uitvlakt.</w:t>
+            </w:r>
+          </w:p>
+        </w:tc>
+      </w:tr>
+    </w:tbl>
+    <w:p>
+      <w:pPr>
+        <w:jc w:val="left"/>
+        <w:rPr>
+          <w:lang w:val="nl-NL"/>
+        </w:rPr>
+      </w:pPr>
+    </w:p>
+    <w:p>
+      <w:pPr>
+        <w:pStyle w:val="Heading2"/>
+        <w:rPr>
+          <w:lang w:val="nl-NL"/>
+        </w:rPr>
+      </w:pPr>
+      <w:r>
+        <w:rPr>
+          <w:lang w:val="nl-NL"/>
+        </w:rPr>
+        <w:lastRenderedPageBreak/>
+        <w:t>Keuze</w:t>
+      </w:r>
+    </w:p>
+    <w:p>
+      <w:pPr>
+        <w:rPr>
+          <w:lang w:val="nl-NL"/>
+        </w:rPr>
+      </w:pPr>
+      <w:r>
+        <w:rPr>
+          <w:lang w:val="nl-NL"/>
+        </w:rPr>
+        <w:t>Wij willen alle vier beschreven methoden gaan maken, dit moet goed te doen zijn, aangezien ze allemaal gebaseerd zijn op box sampling, het enige verschil is de keuze die vervolgens wordt gemaakt.</w:t>
+      </w:r>
+    </w:p>
+    <w:p>
+      <w:pPr>
+        <w:pStyle w:val="Heading2"/>
+        <w:rPr>
+          <w:lang w:val="nl-NL"/>
+        </w:rPr>
+      </w:pPr>
+      <w:r>
+        <w:rPr>
+          <w:lang w:val="nl-NL"/>
+        </w:rPr>
+        <w:t>Implementatie</w:t>
+      </w:r>
+    </w:p>
+    <w:p>
+      <w:pPr>
+        <w:rPr>
+          <w:lang w:val="nl-NL"/>
+        </w:rPr>
+      </w:pPr>
+      <w:r>
+        <w:rPr>
+          <w:lang w:val="nl-NL"/>
+        </w:rPr>
+        <w:t>We hebben zes functies geschreven</w:t>
+      </w:r>
+      <w:r>
+        <w:rPr>
+          <w:lang w:val="nl-NL"/>
+        </w:rPr>
+        <w:t>:</w:t>
+      </w:r>
+    </w:p>
+    <w:p>
+      <w:pPr>
+        <w:pStyle w:val="ListParagraph"/>
         <w:numPr>
           <w:ilvl w:val="0"/>
           <w:numId w:val="4"/>
@@ -379,106 +1086,398 @@
           <w:lang w:val="nl-NL"/>
         </w:rPr>
       </w:pPr>
-      <w:bookmarkStart w:id="0" w:name="_GoBack"/>
-      <w:bookmarkEnd w:id="0"/>
       <w:proofErr w:type="spellStart"/>
-      <w:r>
-        <w:rPr>
-          <w:lang w:val="nl-NL"/>
-        </w:rPr>
-        <w:t>Conditional</w:t>
+      <w:proofErr w:type="gramStart"/>
+      <w:r>
+        <w:rPr>
+          <w:lang w:val="nl-NL"/>
+        </w:rPr>
+        <w:t>stepScaleImage</w:t>
       </w:r>
       <w:proofErr w:type="spellEnd"/>
+      <w:proofErr w:type="gramEnd"/>
+    </w:p>
+    <w:p>
+      <w:pPr>
+        <w:pStyle w:val="ListParagraph"/>
+        <w:numPr>
+          <w:ilvl w:val="0"/>
+          <w:numId w:val="4"/>
+        </w:numPr>
+        <w:rPr>
+          <w:lang w:val="nl-NL"/>
+        </w:rPr>
+      </w:pPr>
+      <w:proofErr w:type="spellStart"/>
+      <w:proofErr w:type="gramStart"/>
+      <w:r>
+        <w:rPr>
+          <w:lang w:val="nl-NL"/>
+        </w:rPr>
+        <w:t>resize</w:t>
+      </w:r>
+      <w:proofErr w:type="spellEnd"/>
+      <w:proofErr w:type="gramEnd"/>
+    </w:p>
+    <w:p>
+      <w:pPr>
+        <w:pStyle w:val="ListParagraph"/>
+        <w:numPr>
+          <w:ilvl w:val="0"/>
+          <w:numId w:val="4"/>
+        </w:numPr>
+        <w:rPr>
+          <w:lang w:val="nl-NL"/>
+        </w:rPr>
+      </w:pPr>
+      <w:proofErr w:type="spellStart"/>
+      <w:proofErr w:type="gramStart"/>
+      <w:r>
+        <w:rPr>
+          <w:lang w:val="nl-NL"/>
+        </w:rPr>
+        <w:t>middlepixel</w:t>
+      </w:r>
+      <w:proofErr w:type="spellEnd"/>
+      <w:proofErr w:type="gramEnd"/>
+    </w:p>
+    <w:p>
+      <w:pPr>
+        <w:pStyle w:val="ListParagraph"/>
+        <w:numPr>
+          <w:ilvl w:val="0"/>
+          <w:numId w:val="4"/>
+        </w:numPr>
+        <w:rPr>
+          <w:lang w:val="nl-NL"/>
+        </w:rPr>
+      </w:pPr>
+      <w:proofErr w:type="spellStart"/>
+      <w:proofErr w:type="gramStart"/>
+      <w:r>
+        <w:rPr>
+          <w:lang w:val="nl-NL"/>
+        </w:rPr>
+        <w:t>medianpixel</w:t>
+      </w:r>
+      <w:proofErr w:type="spellEnd"/>
+      <w:proofErr w:type="gramEnd"/>
+    </w:p>
+    <w:p>
+      <w:pPr>
+        <w:pStyle w:val="ListParagraph"/>
+        <w:numPr>
+          <w:ilvl w:val="0"/>
+          <w:numId w:val="4"/>
+        </w:numPr>
+        <w:rPr>
+          <w:lang w:val="nl-NL"/>
+        </w:rPr>
+      </w:pPr>
+      <w:proofErr w:type="spellStart"/>
+      <w:proofErr w:type="gramStart"/>
+      <w:r>
+        <w:rPr>
+          <w:lang w:val="nl-NL"/>
+        </w:rPr>
+        <w:t>average</w:t>
+      </w:r>
+      <w:proofErr w:type="spellEnd"/>
+      <w:proofErr w:type="gramEnd"/>
+    </w:p>
+    <w:p>
+      <w:pPr>
+        <w:pStyle w:val="ListParagraph"/>
+        <w:numPr>
+          <w:ilvl w:val="0"/>
+          <w:numId w:val="4"/>
+        </w:numPr>
+        <w:rPr>
+          <w:lang w:val="nl-NL"/>
+        </w:rPr>
+      </w:pPr>
+      <w:proofErr w:type="spellStart"/>
+      <w:proofErr w:type="gramStart"/>
+      <w:r>
+        <w:rPr>
+          <w:lang w:val="nl-NL"/>
+        </w:rPr>
+        <w:t>gaussian</w:t>
+      </w:r>
+      <w:proofErr w:type="spellEnd"/>
+      <w:proofErr w:type="gramEnd"/>
+    </w:p>
+    <w:p>
+      <w:pPr>
+        <w:rPr>
+          <w:lang w:val="nl-NL"/>
+        </w:rPr>
+      </w:pPr>
+      <w:r>
+        <w:rPr>
+          <w:lang w:val="nl-NL"/>
+        </w:rPr>
+        <w:t xml:space="preserve">De </w:t>
+      </w:r>
+      <w:proofErr w:type="spellStart"/>
+      <w:r>
+        <w:rPr>
+          <w:lang w:val="nl-NL"/>
+        </w:rPr>
+        <w:t>stepScaleImage</w:t>
+      </w:r>
+      <w:proofErr w:type="spellEnd"/>
+      <w:r>
+        <w:rPr>
+          <w:lang w:val="nl-NL"/>
+        </w:rPr>
+        <w:t xml:space="preserve"> functie die geïmplementeerd moest worden, hierin wordt </w:t>
+      </w:r>
+      <w:proofErr w:type="gramStart"/>
+      <w:r>
+        <w:rPr>
+          <w:lang w:val="nl-NL"/>
+        </w:rPr>
+        <w:t>de</w:t>
+      </w:r>
+      <w:proofErr w:type="gramEnd"/>
       <w:r>
         <w:rPr>
           <w:lang w:val="nl-NL"/>
         </w:rPr>
         <w:t xml:space="preserve"> </w:t>
       </w:r>
+      <w:r>
+        <w:rPr>
+          <w:lang w:val="nl-NL"/>
+        </w:rPr>
+        <w:t>image</w:t>
+      </w:r>
+      <w:r>
+        <w:rPr>
+          <w:lang w:val="nl-NL"/>
+        </w:rPr>
+        <w:t xml:space="preserve"> waarin het resultaat zal worden opgeslagen aangemaakt. We kijken vervolgens of de oorspronkelijke </w:t>
+      </w:r>
+      <w:r>
+        <w:rPr>
+          <w:lang w:val="nl-NL"/>
+        </w:rPr>
+        <w:t>image</w:t>
+      </w:r>
+      <w:r>
+        <w:rPr>
+          <w:lang w:val="nl-NL"/>
+        </w:rPr>
+        <w:t xml:space="preserve"> groot genoeg is om te schalen en rekenen dan de ratio uit. Vervolgens roepen de </w:t>
+      </w:r>
       <w:proofErr w:type="spellStart"/>
       <w:r>
         <w:rPr>
           <w:lang w:val="nl-NL"/>
         </w:rPr>
-        <w:t>scaling</w:t>
+        <w:t>resize</w:t>
       </w:r>
       <w:proofErr w:type="spellEnd"/>
       <w:r>
         <w:rPr>
           <w:lang w:val="nl-NL"/>
         </w:rPr>
-        <w:t xml:space="preserve"> toepassen na bepalen van (relatieve) pixelwaardes</w:t>
-      </w:r>
-    </w:p>
-    <w:p>
-      <w:pPr>
-        <w:pStyle w:val="Kop2"/>
-        <w:rPr>
-          <w:lang w:val="nl-NL"/>
-        </w:rPr>
-      </w:pPr>
-      <w:r>
-        <w:rPr>
-          <w:lang w:val="nl-NL"/>
-        </w:rPr>
-        <w:t>Keuze</w:t>
-      </w:r>
-    </w:p>
-    <w:p>
-      <w:pPr>
-        <w:rPr>
-          <w:lang w:val="nl-NL"/>
-        </w:rPr>
-      </w:pPr>
-      <w:r>
-        <w:rPr>
-          <w:lang w:val="nl-NL"/>
-        </w:rPr>
-        <w:t>Wij willen alle vier beschreven methoden gaan maken, dit moet goed te doen zijn, aangezien ze allemaal gebaseerd zijn op box sampling, het enige verschil is de keuze die vervolgens wordt gemaakt.</w:t>
-      </w:r>
-    </w:p>
-    <w:p>
-      <w:pPr>
-        <w:pStyle w:val="Kop2"/>
-        <w:rPr>
-          <w:lang w:val="nl-NL"/>
-        </w:rPr>
-      </w:pPr>
-      <w:r>
-        <w:rPr>
-          <w:lang w:val="nl-NL"/>
-        </w:rPr>
-        <w:t>Implementatie</w:t>
-      </w:r>
-    </w:p>
-    <w:p>
-      <w:pPr>
-        <w:rPr>
-          <w:lang w:val="nl-NL"/>
-        </w:rPr>
-      </w:pPr>
-      <w:r>
-        <w:rPr>
-          <w:lang w:val="nl-NL"/>
-        </w:rPr>
-        <w:t>Je geeft aan hoe deze keuze is ge</w:t>
-      </w:r>
-      <w:r>
-        <w:rPr>
-          <w:lang w:val="nl-NL"/>
-        </w:rPr>
-        <w:t>ï</w:t>
-      </w:r>
-      <w:r>
-        <w:rPr>
-          <w:lang w:val="nl-NL"/>
-        </w:rPr>
-        <w:t>mplementeerd in de code</w:t>
-      </w:r>
-    </w:p>
-    <w:p>
-      <w:pPr>
-        <w:pStyle w:val="Kop2"/>
+        <w:t xml:space="preserve"> functie aan.</w:t>
+      </w:r>
+    </w:p>
+    <w:p>
+      <w:pPr>
+        <w:rPr>
+          <w:lang w:val="nl-NL"/>
+        </w:rPr>
+      </w:pPr>
+      <w:r>
+        <w:rPr>
+          <w:lang w:val="nl-NL"/>
+        </w:rPr>
+        <w:t xml:space="preserve">In de </w:t>
+      </w:r>
+      <w:proofErr w:type="spellStart"/>
+      <w:r>
+        <w:rPr>
+          <w:lang w:val="nl-NL"/>
+        </w:rPr>
+        <w:t>resize</w:t>
+      </w:r>
+      <w:proofErr w:type="spellEnd"/>
+      <w:r>
+        <w:rPr>
+          <w:lang w:val="nl-NL"/>
+        </w:rPr>
+        <w:t xml:space="preserve"> functie maken we een box sample aan, op basis van de ratio. Vervolgen</w:t>
+      </w:r>
+      <w:r>
+        <w:rPr>
+          <w:lang w:val="nl-NL"/>
+        </w:rPr>
+        <w:t xml:space="preserve">s vullen we de box sample met pixels uit de oorspronkelijke image. Zodra onze box sample is gevuld, roepen we de functie van </w:t>
+      </w:r>
+      <w:proofErr w:type="gramStart"/>
+      <w:r>
+        <w:rPr>
+          <w:lang w:val="nl-NL"/>
+        </w:rPr>
+        <w:t>één</w:t>
+      </w:r>
+      <w:proofErr w:type="gramEnd"/>
+      <w:r>
+        <w:rPr>
+          <w:lang w:val="nl-NL"/>
+        </w:rPr>
+        <w:t xml:space="preserve"> van de vier methoden aan. Deze geeft een pixelwaarde terug, die schrijven we vervolgens naar ons resultaat image.</w:t>
+      </w:r>
+    </w:p>
+    <w:p>
+      <w:pPr>
+        <w:rPr>
+          <w:lang w:val="nl-NL"/>
+        </w:rPr>
+      </w:pPr>
+      <w:r>
+        <w:rPr>
+          <w:lang w:val="nl-NL"/>
+        </w:rPr>
+        <w:t xml:space="preserve">In </w:t>
+      </w:r>
+      <w:proofErr w:type="spellStart"/>
+      <w:r>
+        <w:rPr>
+          <w:lang w:val="nl-NL"/>
+        </w:rPr>
+        <w:t>middlepixel</w:t>
+      </w:r>
+      <w:proofErr w:type="spellEnd"/>
+      <w:r>
+        <w:rPr>
+          <w:lang w:val="nl-NL"/>
+        </w:rPr>
+        <w:t xml:space="preserve"> kiezen we de middelste pixel uit de aangeleverde box sample als waarde.</w:t>
+      </w:r>
+    </w:p>
+    <w:p>
+      <w:pPr>
+        <w:rPr>
+          <w:lang w:val="nl-NL"/>
+        </w:rPr>
+      </w:pPr>
+      <w:r>
+        <w:rPr>
+          <w:lang w:val="nl-NL"/>
+        </w:rPr>
+        <w:t xml:space="preserve">In </w:t>
+      </w:r>
+      <w:proofErr w:type="spellStart"/>
+      <w:r>
+        <w:rPr>
+          <w:lang w:val="nl-NL"/>
+        </w:rPr>
+        <w:t>medianpixel</w:t>
+      </w:r>
+      <w:proofErr w:type="spellEnd"/>
+      <w:r>
+        <w:rPr>
+          <w:lang w:val="nl-NL"/>
+        </w:rPr>
+        <w:t xml:space="preserve"> sorteren we de pixels op hun waarde en kiezen vervolgens de middelste waarde (de mediaan).</w:t>
+      </w:r>
+    </w:p>
+    <w:p>
+      <w:pPr>
+        <w:rPr>
+          <w:lang w:val="nl-NL"/>
+        </w:rPr>
+      </w:pPr>
+      <w:r>
+        <w:rPr>
+          <w:lang w:val="nl-NL"/>
+        </w:rPr>
+        <w:t xml:space="preserve">In </w:t>
+      </w:r>
+      <w:proofErr w:type="spellStart"/>
+      <w:r>
+        <w:rPr>
+          <w:lang w:val="nl-NL"/>
+        </w:rPr>
+        <w:t>average</w:t>
+      </w:r>
+      <w:proofErr w:type="spellEnd"/>
+      <w:r>
+        <w:rPr>
+          <w:lang w:val="nl-NL"/>
+        </w:rPr>
+        <w:t xml:space="preserve"> tellen we de waardes van alle pixels bij elkaar op en delen door het aantal pixels (het gemiddelde) en </w:t>
+      </w:r>
+      <w:proofErr w:type="spellStart"/>
+      <w:r>
+        <w:rPr>
+          <w:lang w:val="nl-NL"/>
+        </w:rPr>
+        <w:t>returnen</w:t>
+      </w:r>
+      <w:proofErr w:type="spellEnd"/>
+      <w:r>
+        <w:rPr>
+          <w:lang w:val="nl-NL"/>
+        </w:rPr>
+        <w:t xml:space="preserve"> we deze waarde.</w:t>
+      </w:r>
+    </w:p>
+    <w:p>
+      <w:pPr>
+        <w:rPr>
+          <w:lang w:val="nl-NL"/>
+        </w:rPr>
+      </w:pPr>
+      <w:r>
+        <w:rPr>
+          <w:lang w:val="nl-NL"/>
+        </w:rPr>
+        <w:t xml:space="preserve">In </w:t>
+      </w:r>
+      <w:proofErr w:type="spellStart"/>
+      <w:r>
+        <w:rPr>
+          <w:lang w:val="nl-NL"/>
+        </w:rPr>
+        <w:t>gaussian</w:t>
+      </w:r>
+      <w:proofErr w:type="spellEnd"/>
+      <w:r>
+        <w:rPr>
+          <w:lang w:val="nl-NL"/>
+        </w:rPr>
+        <w:t xml:space="preserve"> </w:t>
+      </w:r>
+      <w:r>
+        <w:rPr>
+          <w:lang w:val="nl-NL"/>
+        </w:rPr>
+        <w:t xml:space="preserve">berekenen we de </w:t>
+      </w:r>
+      <w:proofErr w:type="spellStart"/>
+      <w:r>
+        <w:rPr>
+          <w:lang w:val="nl-NL"/>
+        </w:rPr>
+        <w:t>Gaussian</w:t>
+      </w:r>
+      <w:proofErr w:type="spellEnd"/>
+      <w:r>
+        <w:rPr>
+          <w:lang w:val="nl-NL"/>
+        </w:rPr>
+        <w:t xml:space="preserve"> factor voor iedere pixel, vermenigvuldigen die met de pixelwaarde, tellen dit op bij het totaal en delen dat totaal vervolgens door het totale gewicht. Deze waarde geven we dan terug.</w:t>
+      </w:r>
+    </w:p>
+    <w:p>
+      <w:pPr>
+        <w:pStyle w:val="Heading2"/>
         <w:rPr>
           <w:lang w:val="nl-NL"/>
         </w:rPr>
@@ -506,8 +1505,140 @@
         <w:rPr>
           <w:lang w:val="nl-NL"/>
         </w:rPr>
-        <w:t>Je geeft aan welke experimenten er gedaan zullen worden om de implementatie te testen en te ‘bewijzen’ dat de implementatie daadwerkelijk correct werkt. Dit geeft direct informatie over de meetrapporten die er zullen worden gemaakt.</w:t>
-      </w:r>
+        <w:t xml:space="preserve">We hebben 3 test images die door middel van alle vier de methoden geschaald worden, dit levert 12 geschaalde images op. </w:t>
+      </w:r>
+      <w:bookmarkStart w:id="1" w:name="_GoBack"/>
+      <w:bookmarkEnd w:id="1"/>
+    </w:p>
+    <w:p>
+      <w:pPr>
+        <w:rPr>
+          <w:lang w:val="nl-NL"/>
+        </w:rPr>
+      </w:pPr>
+      <w:r>
+        <w:rPr>
+          <w:lang w:val="nl-NL"/>
+        </w:rPr>
+        <w:t xml:space="preserve">We gaan de vier methoden en de default </w:t>
+      </w:r>
+      <w:r>
+        <w:rPr>
+          <w:lang w:val="nl-NL"/>
+        </w:rPr>
+        <w:t xml:space="preserve">methode </w:t>
+      </w:r>
+      <w:r>
+        <w:rPr>
+          <w:lang w:val="nl-NL"/>
+        </w:rPr>
+        <w:t xml:space="preserve">testen op de snelheid van de methode en de kwaliteit van de resulterende image. </w:t>
+      </w:r>
+    </w:p>
+    <w:sdt>
+      <w:sdtPr>
+        <w:id w:val="-1811554155"/>
+        <w:docPartObj>
+          <w:docPartGallery w:val="Bibliographies"/>
+          <w:docPartUnique/>
+        </w:docPartObj>
+      </w:sdtPr>
+      <w:sdtEndPr>
+        <w:rPr>
+          <w:rFonts w:eastAsiaTheme="minorHAnsi" w:cstheme="minorBidi"/>
+          <w:b w:val="0"/>
+          <w:bCs w:val="0"/>
+          <w:color w:val="auto"/>
+          <w:sz w:val="20"/>
+          <w:szCs w:val="22"/>
+        </w:rPr>
+      </w:sdtEndPr>
+      <w:sdtContent>
+        <w:p>
+          <w:pPr>
+            <w:pStyle w:val="Heading1"/>
+          </w:pPr>
+          <w:r>
+            <w:t>Bibliography</w:t>
+          </w:r>
+        </w:p>
+        <w:sdt>
+          <w:sdtPr>
+            <w:id w:val="111145805"/>
+            <w:bibliography/>
+          </w:sdtPr>
+          <w:sdtContent>
+            <w:p>
+              <w:pPr>
+                <w:pStyle w:val="Bibliography"/>
+                <w:ind w:left="720" w:hanging="720"/>
+                <w:rPr>
+                  <w:noProof/>
+                  <w:sz w:val="24"/>
+                  <w:szCs w:val="24"/>
+                </w:rPr>
+              </w:pPr>
+              <w:r>
+                <w:fldChar w:fldCharType="begin"/>
+              </w:r>
+              <w:r>
+                <w:instrText xml:space="preserve"> BIBLIOGRAPHY </w:instrText>
+              </w:r>
+              <w:r>
+                <w:fldChar w:fldCharType="separate"/>
+              </w:r>
+              <w:r>
+                <w:rPr>
+                  <w:noProof/>
+                </w:rPr>
+                <w:t xml:space="preserve">Prasantha, H. &amp;. (2009). Image scaling comparison using universal. </w:t>
+              </w:r>
+              <w:r>
+                <w:rPr>
+                  <w:i/>
+                  <w:iCs/>
+                  <w:noProof/>
+                </w:rPr>
+                <w:t>International Conference on Advances in Computing, Control, and Telecommunication Technologies</w:t>
+              </w:r>
+              <w:r>
+                <w:rPr>
+                  <w:noProof/>
+                </w:rPr>
+                <w:t xml:space="preserve"> (pp. 859-863). Bangalore: PES Institute of Technology. doi:10.1109</w:t>
+              </w:r>
+            </w:p>
+            <w:p>
+              <w:r>
+                <w:rPr>
+                  <w:b/>
+                  <w:bCs/>
+                  <w:noProof/>
+                </w:rPr>
+                <w:fldChar w:fldCharType="end"/>
+              </w:r>
+            </w:p>
+          </w:sdtContent>
+        </w:sdt>
+      </w:sdtContent>
+    </w:sdt>
+    <w:p>
+      <w:pPr>
+        <w:pStyle w:val="NoSpacing"/>
+        <w:rPr>
+          <w:lang w:val="en-GB"/>
+        </w:rPr>
+      </w:pPr>
+    </w:p>
+    <w:p>
+      <w:pPr>
+        <w:pStyle w:val="NoSpacing"/>
+        <w:ind w:left="720"/>
+        <w:rPr>
+          <w:i/>
+          <w:lang w:val="en-GB"/>
+        </w:rPr>
+      </w:pPr>
     </w:p>
     <w:sectPr>
       <w:pgSz w:w="12240" w:h="15840"/>
@@ -528,7 +1659,7 @@
     <w:lvl w:ilvl="0">
       <w:start w:val="1"/>
       <w:numFmt w:val="decimal"/>
-      <w:pStyle w:val="Kop1"/>
+      <w:pStyle w:val="Heading1"/>
       <w:lvlText w:val="%1."/>
       <w:lvlJc w:val="left"/>
       <w:pPr>
@@ -541,7 +1672,7 @@
     <w:lvl w:ilvl="1">
       <w:start w:val="1"/>
       <w:numFmt w:val="decimal"/>
-      <w:pStyle w:val="Kop2"/>
+      <w:pStyle w:val="Heading2"/>
       <w:lvlText w:val="%1.%2."/>
       <w:lvlJc w:val="left"/>
       <w:pPr>
@@ -759,6 +1890,36 @@
   </w:num>
   <w:num w:numId="4">
     <w:abstractNumId w:val="1"/>
+  </w:num>
+  <w:num w:numId="5">
+    <w:abstractNumId w:val="0"/>
+    <w:lvlOverride w:ilvl="0">
+      <w:startOverride w:val="1"/>
+    </w:lvlOverride>
+    <w:lvlOverride w:ilvl="1">
+      <w:startOverride w:val="1"/>
+    </w:lvlOverride>
+    <w:lvlOverride w:ilvl="2">
+      <w:startOverride w:val="1"/>
+    </w:lvlOverride>
+    <w:lvlOverride w:ilvl="3">
+      <w:startOverride w:val="1"/>
+    </w:lvlOverride>
+    <w:lvlOverride w:ilvl="4">
+      <w:startOverride w:val="1"/>
+    </w:lvlOverride>
+    <w:lvlOverride w:ilvl="5">
+      <w:startOverride w:val="1"/>
+    </w:lvlOverride>
+    <w:lvlOverride w:ilvl="6">
+      <w:startOverride w:val="1"/>
+    </w:lvlOverride>
+    <w:lvlOverride w:ilvl="7">
+      <w:startOverride w:val="1"/>
+    </w:lvlOverride>
+    <w:lvlOverride w:ilvl="8">
+      <w:startOverride w:val="1"/>
+    </w:lvlOverride>
   </w:num>
 </w:numbering>
 </file>
@@ -1157,7 +2318,7 @@
     <w:lsdException w:name="Hashtag" w:semiHidden="1" w:unhideWhenUsed="1"/>
     <w:lsdException w:name="Unresolved Mention" w:semiHidden="1" w:unhideWhenUsed="1"/>
   </w:latentStyles>
-  <w:style w:type="paragraph" w:default="1" w:styleId="Standaard">
+  <w:style w:type="paragraph" w:default="1" w:styleId="Normal">
     <w:name w:val="Normal"/>
     <w:qFormat/>
     <w:rsid w:val="00DE73A8"/>
@@ -1169,11 +2330,11 @@
       <w:sz w:val="20"/>
     </w:rPr>
   </w:style>
-  <w:style w:type="paragraph" w:styleId="Kop1">
+  <w:style w:type="paragraph" w:styleId="Heading1">
     <w:name w:val="heading 1"/>
-    <w:basedOn w:val="Standaard"/>
-    <w:next w:val="Standaard"/>
-    <w:link w:val="Kop1Char"/>
+    <w:basedOn w:val="Normal"/>
+    <w:next w:val="Normal"/>
+    <w:link w:val="Heading1Char"/>
     <w:uiPriority w:val="9"/>
     <w:qFormat/>
     <w:rsid w:val="00DE73A8"/>
@@ -1196,11 +2357,11 @@
       <w:szCs w:val="28"/>
     </w:rPr>
   </w:style>
-  <w:style w:type="paragraph" w:styleId="Kop2">
+  <w:style w:type="paragraph" w:styleId="Heading2">
     <w:name w:val="heading 2"/>
-    <w:basedOn w:val="Standaard"/>
-    <w:next w:val="Standaard"/>
-    <w:link w:val="Kop2Char"/>
+    <w:basedOn w:val="Normal"/>
+    <w:next w:val="Normal"/>
+    <w:link w:val="Heading2Char"/>
     <w:uiPriority w:val="9"/>
     <w:unhideWhenUsed/>
     <w:qFormat/>
@@ -1224,11 +2385,11 @@
       <w:szCs w:val="26"/>
     </w:rPr>
   </w:style>
-  <w:style w:type="paragraph" w:styleId="Kop3">
+  <w:style w:type="paragraph" w:styleId="Heading3">
     <w:name w:val="heading 3"/>
-    <w:basedOn w:val="Standaard"/>
-    <w:next w:val="Standaard"/>
-    <w:link w:val="Kop3Char"/>
+    <w:basedOn w:val="Normal"/>
+    <w:next w:val="Normal"/>
+    <w:link w:val="Heading3Char"/>
     <w:uiPriority w:val="9"/>
     <w:semiHidden/>
     <w:unhideWhenUsed/>
@@ -1248,11 +2409,11 @@
       <w:color w:val="C00000"/>
     </w:rPr>
   </w:style>
-  <w:style w:type="paragraph" w:styleId="Kop4">
+  <w:style w:type="paragraph" w:styleId="Heading4">
     <w:name w:val="heading 4"/>
-    <w:basedOn w:val="Standaard"/>
-    <w:next w:val="Standaard"/>
-    <w:link w:val="Kop4Char"/>
+    <w:basedOn w:val="Normal"/>
+    <w:next w:val="Normal"/>
+    <w:link w:val="Heading4Char"/>
     <w:uiPriority w:val="9"/>
     <w:semiHidden/>
     <w:unhideWhenUsed/>
@@ -1273,11 +2434,11 @@
       <w:color w:val="4F81BD" w:themeColor="accent1"/>
     </w:rPr>
   </w:style>
-  <w:style w:type="paragraph" w:styleId="Kop5">
+  <w:style w:type="paragraph" w:styleId="Heading5">
     <w:name w:val="heading 5"/>
-    <w:basedOn w:val="Standaard"/>
-    <w:next w:val="Standaard"/>
-    <w:link w:val="Kop5Char"/>
+    <w:basedOn w:val="Normal"/>
+    <w:next w:val="Normal"/>
+    <w:link w:val="Heading5Char"/>
     <w:uiPriority w:val="9"/>
     <w:semiHidden/>
     <w:unhideWhenUsed/>
@@ -1294,11 +2455,11 @@
       <w:color w:val="243F60" w:themeColor="accent1" w:themeShade="7F"/>
     </w:rPr>
   </w:style>
-  <w:style w:type="paragraph" w:styleId="Kop6">
+  <w:style w:type="paragraph" w:styleId="Heading6">
     <w:name w:val="heading 6"/>
-    <w:basedOn w:val="Standaard"/>
-    <w:next w:val="Standaard"/>
-    <w:link w:val="Kop6Char"/>
+    <w:basedOn w:val="Normal"/>
+    <w:next w:val="Normal"/>
+    <w:link w:val="Heading6Char"/>
     <w:uiPriority w:val="9"/>
     <w:semiHidden/>
     <w:unhideWhenUsed/>
@@ -1317,11 +2478,11 @@
       <w:color w:val="243F60" w:themeColor="accent1" w:themeShade="7F"/>
     </w:rPr>
   </w:style>
-  <w:style w:type="paragraph" w:styleId="Kop7">
+  <w:style w:type="paragraph" w:styleId="Heading7">
     <w:name w:val="heading 7"/>
-    <w:basedOn w:val="Standaard"/>
-    <w:next w:val="Standaard"/>
-    <w:link w:val="Kop7Char"/>
+    <w:basedOn w:val="Normal"/>
+    <w:next w:val="Normal"/>
+    <w:link w:val="Heading7Char"/>
     <w:uiPriority w:val="9"/>
     <w:semiHidden/>
     <w:unhideWhenUsed/>
@@ -1340,11 +2501,11 @@
       <w:color w:val="404040" w:themeColor="text1" w:themeTint="BF"/>
     </w:rPr>
   </w:style>
-  <w:style w:type="paragraph" w:styleId="Kop8">
+  <w:style w:type="paragraph" w:styleId="Heading8">
     <w:name w:val="heading 8"/>
-    <w:basedOn w:val="Standaard"/>
-    <w:next w:val="Standaard"/>
-    <w:link w:val="Kop8Char"/>
+    <w:basedOn w:val="Normal"/>
+    <w:next w:val="Normal"/>
+    <w:link w:val="Heading8Char"/>
     <w:uiPriority w:val="9"/>
     <w:semiHidden/>
     <w:unhideWhenUsed/>
@@ -1362,11 +2523,11 @@
       <w:szCs w:val="20"/>
     </w:rPr>
   </w:style>
-  <w:style w:type="paragraph" w:styleId="Kop9">
+  <w:style w:type="paragraph" w:styleId="Heading9">
     <w:name w:val="heading 9"/>
-    <w:basedOn w:val="Standaard"/>
-    <w:next w:val="Standaard"/>
-    <w:link w:val="Kop9Char"/>
+    <w:basedOn w:val="Normal"/>
+    <w:next w:val="Normal"/>
+    <w:link w:val="Heading9Char"/>
     <w:uiPriority w:val="9"/>
     <w:semiHidden/>
     <w:unhideWhenUsed/>
@@ -1386,13 +2547,13 @@
       <w:szCs w:val="20"/>
     </w:rPr>
   </w:style>
-  <w:style w:type="character" w:default="1" w:styleId="Standaardalinea-lettertype">
+  <w:style w:type="character" w:default="1" w:styleId="DefaultParagraphFont">
     <w:name w:val="Default Paragraph Font"/>
     <w:uiPriority w:val="1"/>
     <w:semiHidden/>
     <w:unhideWhenUsed/>
   </w:style>
-  <w:style w:type="table" w:default="1" w:styleId="Standaardtabel">
+  <w:style w:type="table" w:default="1" w:styleId="TableNormal">
     <w:name w:val="Normal Table"/>
     <w:uiPriority w:val="99"/>
     <w:semiHidden/>
@@ -1407,16 +2568,16 @@
       </w:tblCellMar>
     </w:tblPr>
   </w:style>
-  <w:style w:type="numbering" w:default="1" w:styleId="Geenlijst">
+  <w:style w:type="numbering" w:default="1" w:styleId="NoList">
     <w:name w:val="No List"/>
     <w:uiPriority w:val="99"/>
     <w:semiHidden/>
     <w:unhideWhenUsed/>
   </w:style>
-  <w:style w:type="character" w:customStyle="1" w:styleId="Kop1Char">
-    <w:name w:val="Kop 1 Char"/>
-    <w:basedOn w:val="Standaardalinea-lettertype"/>
-    <w:link w:val="Kop1"/>
+  <w:style w:type="character" w:customStyle="1" w:styleId="Heading1Char">
+    <w:name w:val="Heading 1 Char"/>
+    <w:basedOn w:val="DefaultParagraphFont"/>
+    <w:link w:val="Heading1"/>
     <w:uiPriority w:val="9"/>
     <w:rsid w:val="00DE73A8"/>
     <w:rPr>
@@ -1428,10 +2589,10 @@
       <w:szCs w:val="28"/>
     </w:rPr>
   </w:style>
-  <w:style w:type="character" w:customStyle="1" w:styleId="Kop2Char">
-    <w:name w:val="Kop 2 Char"/>
-    <w:basedOn w:val="Standaardalinea-lettertype"/>
-    <w:link w:val="Kop2"/>
+  <w:style w:type="character" w:customStyle="1" w:styleId="Heading2Char">
+    <w:name w:val="Heading 2 Char"/>
+    <w:basedOn w:val="DefaultParagraphFont"/>
+    <w:link w:val="Heading2"/>
     <w:uiPriority w:val="9"/>
     <w:rsid w:val="00DE73A8"/>
     <w:rPr>
@@ -1443,10 +2604,10 @@
       <w:szCs w:val="26"/>
     </w:rPr>
   </w:style>
-  <w:style w:type="character" w:customStyle="1" w:styleId="Kop3Char">
-    <w:name w:val="Kop 3 Char"/>
-    <w:basedOn w:val="Standaardalinea-lettertype"/>
-    <w:link w:val="Kop3"/>
+  <w:style w:type="character" w:customStyle="1" w:styleId="Heading3Char">
+    <w:name w:val="Heading 3 Char"/>
+    <w:basedOn w:val="DefaultParagraphFont"/>
+    <w:link w:val="Heading3"/>
     <w:uiPriority w:val="9"/>
     <w:semiHidden/>
     <w:rsid w:val="00DE73A8"/>
@@ -1458,10 +2619,10 @@
       <w:sz w:val="20"/>
     </w:rPr>
   </w:style>
-  <w:style w:type="character" w:customStyle="1" w:styleId="Kop4Char">
-    <w:name w:val="Kop 4 Char"/>
-    <w:basedOn w:val="Standaardalinea-lettertype"/>
-    <w:link w:val="Kop4"/>
+  <w:style w:type="character" w:customStyle="1" w:styleId="Heading4Char">
+    <w:name w:val="Heading 4 Char"/>
+    <w:basedOn w:val="DefaultParagraphFont"/>
+    <w:link w:val="Heading4"/>
     <w:uiPriority w:val="9"/>
     <w:semiHidden/>
     <w:rsid w:val="00DE73A8"/>
@@ -1475,10 +2636,10 @@
       <w:sz w:val="20"/>
     </w:rPr>
   </w:style>
-  <w:style w:type="character" w:customStyle="1" w:styleId="Kop5Char">
-    <w:name w:val="Kop 5 Char"/>
-    <w:basedOn w:val="Standaardalinea-lettertype"/>
-    <w:link w:val="Kop5"/>
+  <w:style w:type="character" w:customStyle="1" w:styleId="Heading5Char">
+    <w:name w:val="Heading 5 Char"/>
+    <w:basedOn w:val="DefaultParagraphFont"/>
+    <w:link w:val="Heading5"/>
     <w:uiPriority w:val="9"/>
     <w:semiHidden/>
     <w:rsid w:val="00DE73A8"/>
@@ -1488,10 +2649,10 @@
       <w:sz w:val="20"/>
     </w:rPr>
   </w:style>
-  <w:style w:type="character" w:customStyle="1" w:styleId="Kop6Char">
-    <w:name w:val="Kop 6 Char"/>
-    <w:basedOn w:val="Standaardalinea-lettertype"/>
-    <w:link w:val="Kop6"/>
+  <w:style w:type="character" w:customStyle="1" w:styleId="Heading6Char">
+    <w:name w:val="Heading 6 Char"/>
+    <w:basedOn w:val="DefaultParagraphFont"/>
+    <w:link w:val="Heading6"/>
     <w:uiPriority w:val="9"/>
     <w:semiHidden/>
     <w:rsid w:val="00DE73A8"/>
@@ -1503,10 +2664,10 @@
       <w:sz w:val="20"/>
     </w:rPr>
   </w:style>
-  <w:style w:type="character" w:customStyle="1" w:styleId="Kop7Char">
-    <w:name w:val="Kop 7 Char"/>
-    <w:basedOn w:val="Standaardalinea-lettertype"/>
-    <w:link w:val="Kop7"/>
+  <w:style w:type="character" w:customStyle="1" w:styleId="Heading7Char">
+    <w:name w:val="Heading 7 Char"/>
+    <w:basedOn w:val="DefaultParagraphFont"/>
+    <w:link w:val="Heading7"/>
     <w:uiPriority w:val="9"/>
     <w:semiHidden/>
     <w:rsid w:val="00DE73A8"/>
@@ -1518,10 +2679,10 @@
       <w:sz w:val="20"/>
     </w:rPr>
   </w:style>
-  <w:style w:type="character" w:customStyle="1" w:styleId="Kop8Char">
-    <w:name w:val="Kop 8 Char"/>
-    <w:basedOn w:val="Standaardalinea-lettertype"/>
-    <w:link w:val="Kop8"/>
+  <w:style w:type="character" w:customStyle="1" w:styleId="Heading8Char">
+    <w:name w:val="Heading 8 Char"/>
+    <w:basedOn w:val="DefaultParagraphFont"/>
+    <w:link w:val="Heading8"/>
     <w:uiPriority w:val="9"/>
     <w:semiHidden/>
     <w:rsid w:val="00DE73A8"/>
@@ -1532,10 +2693,10 @@
       <w:szCs w:val="20"/>
     </w:rPr>
   </w:style>
-  <w:style w:type="character" w:customStyle="1" w:styleId="Kop9Char">
-    <w:name w:val="Kop 9 Char"/>
-    <w:basedOn w:val="Standaardalinea-lettertype"/>
-    <w:link w:val="Kop9"/>
+  <w:style w:type="character" w:customStyle="1" w:styleId="Heading9Char">
+    <w:name w:val="Heading 9 Char"/>
+    <w:basedOn w:val="DefaultParagraphFont"/>
+    <w:link w:val="Heading9"/>
     <w:uiPriority w:val="9"/>
     <w:semiHidden/>
     <w:rsid w:val="00DE73A8"/>
@@ -1548,11 +2709,11 @@
       <w:szCs w:val="20"/>
     </w:rPr>
   </w:style>
-  <w:style w:type="paragraph" w:styleId="Titel">
+  <w:style w:type="paragraph" w:styleId="Title">
     <w:name w:val="Title"/>
-    <w:basedOn w:val="Standaard"/>
-    <w:next w:val="Standaard"/>
-    <w:link w:val="TitelChar"/>
+    <w:basedOn w:val="Normal"/>
+    <w:next w:val="Normal"/>
+    <w:link w:val="TitleChar"/>
     <w:uiPriority w:val="10"/>
     <w:qFormat/>
     <w:rsid w:val="00DE73A8"/>
@@ -1574,10 +2735,10 @@
       <w:szCs w:val="52"/>
     </w:rPr>
   </w:style>
-  <w:style w:type="character" w:customStyle="1" w:styleId="TitelChar">
-    <w:name w:val="Titel Char"/>
-    <w:basedOn w:val="Standaardalinea-lettertype"/>
-    <w:link w:val="Titel"/>
+  <w:style w:type="character" w:customStyle="1" w:styleId="TitleChar">
+    <w:name w:val="Title Char"/>
+    <w:basedOn w:val="DefaultParagraphFont"/>
+    <w:link w:val="Title"/>
     <w:uiPriority w:val="10"/>
     <w:rsid w:val="00DE73A8"/>
     <w:rPr>
@@ -1590,11 +2751,11 @@
       <w:szCs w:val="52"/>
     </w:rPr>
   </w:style>
-  <w:style w:type="paragraph" w:styleId="Ondertitel">
+  <w:style w:type="paragraph" w:styleId="Subtitle">
     <w:name w:val="Subtitle"/>
-    <w:basedOn w:val="Standaard"/>
-    <w:next w:val="Standaard"/>
-    <w:link w:val="OndertitelChar"/>
+    <w:basedOn w:val="Normal"/>
+    <w:next w:val="Normal"/>
+    <w:link w:val="SubtitleChar"/>
     <w:uiPriority w:val="11"/>
     <w:qFormat/>
     <w:rsid w:val="00DE73A8"/>
@@ -1616,10 +2777,10 @@
       <w:szCs w:val="24"/>
     </w:rPr>
   </w:style>
-  <w:style w:type="character" w:customStyle="1" w:styleId="OndertitelChar">
-    <w:name w:val="Ondertitel Char"/>
-    <w:basedOn w:val="Standaardalinea-lettertype"/>
-    <w:link w:val="Ondertitel"/>
+  <w:style w:type="character" w:customStyle="1" w:styleId="SubtitleChar">
+    <w:name w:val="Subtitle Char"/>
+    <w:basedOn w:val="DefaultParagraphFont"/>
+    <w:link w:val="Subtitle"/>
     <w:uiPriority w:val="11"/>
     <w:rsid w:val="00DE73A8"/>
     <w:rPr>
@@ -1633,7 +2794,7 @@
       <w:szCs w:val="24"/>
     </w:rPr>
   </w:style>
-  <w:style w:type="character" w:styleId="Zwaar">
+  <w:style w:type="character" w:styleId="Strong">
     <w:name w:val="Strong"/>
     <w:uiPriority w:val="22"/>
     <w:qFormat/>
@@ -1643,7 +2804,7 @@
       <w:bCs/>
     </w:rPr>
   </w:style>
-  <w:style w:type="character" w:styleId="Nadruk">
+  <w:style w:type="character" w:styleId="Emphasis">
     <w:name w:val="Emphasis"/>
     <w:uiPriority w:val="20"/>
     <w:qFormat/>
@@ -1653,9 +2814,9 @@
       <w:iCs/>
     </w:rPr>
   </w:style>
-  <w:style w:type="paragraph" w:styleId="Geenafstand">
+  <w:style w:type="paragraph" w:styleId="NoSpacing">
     <w:name w:val="No Spacing"/>
-    <w:basedOn w:val="Standaard"/>
+    <w:basedOn w:val="Normal"/>
     <w:uiPriority w:val="1"/>
     <w:qFormat/>
     <w:rsid w:val="00DE73A8"/>
@@ -1663,9 +2824,9 @@
       <w:spacing w:after="0" w:line="240" w:lineRule="auto"/>
     </w:pPr>
   </w:style>
-  <w:style w:type="paragraph" w:styleId="Lijstalinea">
+  <w:style w:type="paragraph" w:styleId="ListParagraph">
     <w:name w:val="List Paragraph"/>
-    <w:basedOn w:val="Standaard"/>
+    <w:basedOn w:val="Normal"/>
     <w:uiPriority w:val="34"/>
     <w:qFormat/>
     <w:rsid w:val="00DE73A8"/>
@@ -1674,11 +2835,11 @@
       <w:contextualSpacing/>
     </w:pPr>
   </w:style>
-  <w:style w:type="paragraph" w:styleId="Citaat">
+  <w:style w:type="paragraph" w:styleId="Quote">
     <w:name w:val="Quote"/>
-    <w:basedOn w:val="Standaard"/>
-    <w:next w:val="Standaard"/>
-    <w:link w:val="CitaatChar"/>
+    <w:basedOn w:val="Normal"/>
+    <w:next w:val="Normal"/>
+    <w:link w:val="QuoteChar"/>
     <w:uiPriority w:val="29"/>
     <w:qFormat/>
     <w:rsid w:val="00DE73A8"/>
@@ -1689,10 +2850,10 @@
       <w:color w:val="000000" w:themeColor="text1"/>
     </w:rPr>
   </w:style>
-  <w:style w:type="character" w:customStyle="1" w:styleId="CitaatChar">
-    <w:name w:val="Citaat Char"/>
-    <w:basedOn w:val="Standaardalinea-lettertype"/>
-    <w:link w:val="Citaat"/>
+  <w:style w:type="character" w:customStyle="1" w:styleId="QuoteChar">
+    <w:name w:val="Quote Char"/>
+    <w:basedOn w:val="DefaultParagraphFont"/>
+    <w:link w:val="Quote"/>
     <w:uiPriority w:val="29"/>
     <w:rsid w:val="00DE73A8"/>
     <w:rPr>
@@ -1703,11 +2864,11 @@
       <w:sz w:val="20"/>
     </w:rPr>
   </w:style>
-  <w:style w:type="paragraph" w:styleId="Duidelijkcitaat">
+  <w:style w:type="paragraph" w:styleId="IntenseQuote">
     <w:name w:val="Intense Quote"/>
-    <w:basedOn w:val="Standaard"/>
-    <w:next w:val="Standaard"/>
-    <w:link w:val="DuidelijkcitaatChar"/>
+    <w:basedOn w:val="Normal"/>
+    <w:next w:val="Normal"/>
+    <w:link w:val="IntenseQuoteChar"/>
     <w:uiPriority w:val="30"/>
     <w:qFormat/>
     <w:rsid w:val="00DE73A8"/>
@@ -1727,10 +2888,10 @@
       <w:color w:val="4F81BD" w:themeColor="accent1"/>
     </w:rPr>
   </w:style>
-  <w:style w:type="character" w:customStyle="1" w:styleId="DuidelijkcitaatChar">
-    <w:name w:val="Duidelijk citaat Char"/>
-    <w:basedOn w:val="Standaardalinea-lettertype"/>
-    <w:link w:val="Duidelijkcitaat"/>
+  <w:style w:type="character" w:customStyle="1" w:styleId="IntenseQuoteChar">
+    <w:name w:val="Intense Quote Char"/>
+    <w:basedOn w:val="DefaultParagraphFont"/>
+    <w:link w:val="IntenseQuote"/>
     <w:uiPriority w:val="30"/>
     <w:rsid w:val="00DE73A8"/>
     <w:rPr>
@@ -1743,7 +2904,7 @@
       <w:sz w:val="20"/>
     </w:rPr>
   </w:style>
-  <w:style w:type="character" w:styleId="Subtielebenadrukking">
+  <w:style w:type="character" w:styleId="SubtleEmphasis">
     <w:name w:val="Subtle Emphasis"/>
     <w:uiPriority w:val="19"/>
     <w:qFormat/>
@@ -1757,7 +2918,7 @@
       <w:sz w:val="20"/>
     </w:rPr>
   </w:style>
-  <w:style w:type="character" w:styleId="Intensievebenadrukking">
+  <w:style w:type="character" w:styleId="IntenseEmphasis">
     <w:name w:val="Intense Emphasis"/>
     <w:uiPriority w:val="21"/>
     <w:qFormat/>
@@ -1770,7 +2931,7 @@
       <w:color w:val="4F81BD" w:themeColor="accent1"/>
     </w:rPr>
   </w:style>
-  <w:style w:type="character" w:styleId="Subtieleverwijzing">
+  <w:style w:type="character" w:styleId="SubtleReference">
     <w:name w:val="Subtle Reference"/>
     <w:uiPriority w:val="31"/>
     <w:qFormat/>
@@ -1781,7 +2942,7 @@
       <w:u w:val="single"/>
     </w:rPr>
   </w:style>
-  <w:style w:type="character" w:styleId="Intensieveverwijzing">
+  <w:style w:type="character" w:styleId="IntenseReference">
     <w:name w:val="Intense Reference"/>
     <w:uiPriority w:val="32"/>
     <w:qFormat/>
@@ -1795,7 +2956,7 @@
       <w:u w:val="single"/>
     </w:rPr>
   </w:style>
-  <w:style w:type="character" w:styleId="Titelvanboek">
+  <w:style w:type="character" w:styleId="BookTitle">
     <w:name w:val="Book Title"/>
     <w:uiPriority w:val="33"/>
     <w:qFormat/>
@@ -1807,10 +2968,10 @@
       <w:spacing w:val="5"/>
     </w:rPr>
   </w:style>
-  <w:style w:type="paragraph" w:styleId="Kopvaninhoudsopgave">
+  <w:style w:type="paragraph" w:styleId="TOCHeading">
     <w:name w:val="TOC Heading"/>
-    <w:basedOn w:val="Kop1"/>
-    <w:next w:val="Standaard"/>
+    <w:basedOn w:val="Heading1"/>
+    <w:next w:val="Normal"/>
     <w:uiPriority w:val="39"/>
     <w:semiHidden/>
     <w:unhideWhenUsed/>
@@ -1826,6 +2987,33 @@
       <w:rFonts w:asciiTheme="majorHAnsi" w:hAnsiTheme="majorHAnsi"/>
       <w:color w:val="365F91" w:themeColor="accent1" w:themeShade="BF"/>
     </w:rPr>
+  </w:style>
+  <w:style w:type="table" w:styleId="TableGrid">
+    <w:name w:val="Table Grid"/>
+    <w:basedOn w:val="TableNormal"/>
+    <w:uiPriority w:val="59"/>
+    <w:rsid w:val="00BB2199"/>
+    <w:pPr>
+      <w:spacing w:after="0" w:line="240" w:lineRule="auto"/>
+    </w:pPr>
+    <w:tblPr>
+      <w:tblBorders>
+        <w:top w:val="single" w:sz="4" w:space="0" w:color="auto"/>
+        <w:left w:val="single" w:sz="4" w:space="0" w:color="auto"/>
+        <w:bottom w:val="single" w:sz="4" w:space="0" w:color="auto"/>
+        <w:right w:val="single" w:sz="4" w:space="0" w:color="auto"/>
+        <w:insideH w:val="single" w:sz="4" w:space="0" w:color="auto"/>
+        <w:insideV w:val="single" w:sz="4" w:space="0" w:color="auto"/>
+      </w:tblBorders>
+    </w:tblPr>
+  </w:style>
+  <w:style w:type="paragraph" w:styleId="Bibliography">
+    <w:name w:val="Bibliography"/>
+    <w:basedOn w:val="Normal"/>
+    <w:next w:val="Normal"/>
+    <w:uiPriority w:val="37"/>
+    <w:unhideWhenUsed/>
+    <w:rsid w:val="00ED409D"/>
   </w:style>
 </w:styles>
 </file>
@@ -2113,4 +3301,60 @@
   <a:objectDefaults/>
   <a:extraClrSchemeLst/>
 </a:theme>
+</file>
+
+<file path=customXml/item1.xml><?xml version="1.0" encoding="utf-8"?>
+<b:Sources xmlns:b="http://schemas.openxmlformats.org/officeDocument/2006/bibliography" xmlns="http://schemas.openxmlformats.org/officeDocument/2006/bibliography" SelectedStyle="\APASixthEditionOfficeOnline.xsl" StyleName="APA" Version="6">
+  <b:Source>
+    <b:Tag>Pra09</b:Tag>
+    <b:SourceType>ConferenceProceedings</b:SourceType>
+    <b:Guid>{91D9DBED-281D-4DAF-9780-2133C71EE668}</b:Guid>
+    <b:Author>
+      <b:Author>
+        <b:NameList>
+          <b:Person>
+            <b:Last>Prasantha</b:Last>
+            <b:First>H.</b:First>
+            <b:Middle>&amp; Shashidhara, H. &amp; Balasubramanya Murthy, K.</b:Middle>
+          </b:Person>
+        </b:NameList>
+      </b:Author>
+    </b:Author>
+    <b:Title>Image scaling comparison using universal</b:Title>
+    <b:Pages>859-863</b:Pages>
+    <b:Year>2009</b:Year>
+    <b:ConferenceName>International Conference on Advances in Computing, Control, and Telecommunication Technologies</b:ConferenceName>
+    <b:City>Bangalore</b:City>
+    <b:Publisher>PES Institute of Technology</b:Publisher>
+    <b:DOI>10.1109</b:DOI>
+    <b:RefOrder>1</b:RefOrder>
+  </b:Source>
+  <b:Source>
+    <b:Tag>Sze10</b:Tag>
+    <b:SourceType>Book</b:SourceType>
+    <b:Guid>{E4E3DF67-6933-4E35-94C9-6407B9EE7973}</b:Guid>
+    <b:Title>Computer Vision: Algorithms and Applications</b:Title>
+    <b:Year>2010</b:Year>
+    <b:Publisher>Springer</b:Publisher>
+    <b:Author>
+      <b:Author>
+        <b:NameList>
+          <b:Person>
+            <b:Last>Szelisi</b:Last>
+            <b:First>R</b:First>
+          </b:Person>
+        </b:NameList>
+      </b:Author>
+    </b:Author>
+    <b:RefOrder>2</b:RefOrder>
+  </b:Source>
+</b:Sources>
+</file>
+
+<file path=customXml/itemProps1.xml><?xml version="1.0" encoding="utf-8"?>
+<ds:datastoreItem xmlns:ds="http://schemas.openxmlformats.org/officeDocument/2006/customXml" ds:itemID="{EC406E13-C878-47D4-9B7E-4C340F7E275E}">
+  <ds:schemaRefs>
+    <ds:schemaRef ds:uri="http://schemas.openxmlformats.org/officeDocument/2006/bibliography"/>
+  </ds:schemaRefs>
+</ds:datastoreItem>
 </file>
</xml_diff>